<commit_message>
Escribi la introduccion, y la descripcion del diagrama uml al word. Tambien genere el .uml con intelij y añadi la imagen al reporte, si algo el .uml esta enla carpeta de docs.
</commit_message>
<xml_diff>
--- a/docs/Reporte.docx
+++ b/docs/Reporte.docx
@@ -2,6 +2,1385 @@
 <file path=word/document.xml><?xml version="1.0" encoding="utf-8"?>
 <w:document xmlns:wpc="http://schemas.microsoft.com/office/word/2010/wordprocessingCanvas" xmlns:cx="http://schemas.microsoft.com/office/drawing/2014/chartex" xmlns:cx1="http://schemas.microsoft.com/office/drawing/2015/9/8/chartex" xmlns:cx2="http://schemas.microsoft.com/office/drawing/2015/10/21/chartex" xmlns:cx3="http://schemas.microsoft.com/office/drawing/2016/5/9/chartex" xmlns:cx4="http://schemas.microsoft.com/office/drawing/2016/5/10/chartex" xmlns:cx5="http://schemas.microsoft.com/office/drawing/2016/5/11/chartex" xmlns:cx6="http://schemas.microsoft.com/office/drawing/2016/5/12/chartex" xmlns:cx7="http://schemas.microsoft.com/office/drawing/2016/5/13/chartex" xmlns:cx8="http://schemas.microsoft.com/office/drawing/2016/5/14/chartex" xmlns:mc="http://schemas.openxmlformats.org/markup-compatibility/2006" xmlns:aink="http://schemas.microsoft.com/office/drawing/2016/ink" xmlns:am3d="http://schemas.microsoft.com/office/drawing/2017/model3d" xmlns:o="urn:schemas-microsoft-com:office:office" xmlns:r="http://schemas.openxmlformats.org/officeDocument/2006/relationships" xmlns:m="http://schemas.openxmlformats.org/officeDocument/2006/math" xmlns:v="urn:schemas-microsoft-com:vml" xmlns:wp14="http://schemas.microsoft.com/office/word/2010/wordprocessingDrawing" xmlns:wp="http://schemas.openxmlformats.org/drawingml/2006/wordprocessingDrawing" xmlns:w10="urn:schemas-microsoft-com:office:word" xmlns:w="http://schemas.openxmlformats.org/wordprocessingml/2006/main" xmlns:w14="http://schemas.microsoft.com/office/word/2010/wordml" xmlns:w15="http://schemas.microsoft.com/office/word/2012/wordml" xmlns:w16cex="http://schemas.microsoft.com/office/word/2018/wordml/cex" xmlns:w16cid="http://schemas.microsoft.com/office/word/2016/wordml/cid" xmlns:w16="http://schemas.microsoft.com/office/word/2018/wordml" xmlns:w16sdtdh="http://schemas.microsoft.com/office/word/2020/wordml/sdtdatahash" xmlns:w16se="http://schemas.microsoft.com/office/word/2015/wordml/symex" xmlns:wpg="http://schemas.microsoft.com/office/word/2010/wordprocessingGroup" xmlns:wpi="http://schemas.microsoft.com/office/word/2010/wordprocessingInk" xmlns:wne="http://schemas.microsoft.com/office/word/2006/wordml" xmlns:wps="http://schemas.microsoft.com/office/word/2010/wordprocessingShape" mc:Ignorable="w14 w15 w16se w16cid w16 w16cex w16sdtdh wp14">
   <w:body>
+    <w:p>
+      <w:r>
+        <w:t xml:space="preserve">Santiago Vela - </w:t>
+      </w:r>
+    </w:p>
+    <w:p>
+      <w:r>
+        <w:t>Verónica Escobar – 201922197</w:t>
+      </w:r>
+    </w:p>
+    <w:p/>
+    <w:p>
+      <w:pPr>
+        <w:pStyle w:val="Ttulo"/>
+        <w:jc w:val="center"/>
+      </w:pPr>
+      <w:r>
+        <w:t>Caso 1: Manejo de Concurrencia</w:t>
+      </w:r>
+    </w:p>
+    <w:p>
+      <w:pPr>
+        <w:pStyle w:val="Subttulo"/>
+        <w:jc w:val="center"/>
+      </w:pPr>
+      <w:r>
+        <w:t>Infraestructura Computacional</w:t>
+      </w:r>
+    </w:p>
+    <w:p>
+      <w:pPr>
+        <w:pStyle w:val="Subttulo"/>
+        <w:jc w:val="center"/>
+      </w:pPr>
+      <w:r>
+        <w:t>2022-1</w:t>
+      </w:r>
+    </w:p>
+    <w:sdt>
+      <w:sdtPr>
+        <w:rPr>
+          <w:rFonts w:asciiTheme="minorHAnsi" w:eastAsiaTheme="minorHAnsi" w:hAnsiTheme="minorHAnsi" w:cstheme="minorBidi"/>
+          <w:color w:val="auto"/>
+          <w:sz w:val="22"/>
+          <w:szCs w:val="22"/>
+          <w:lang w:val="es-ES" w:eastAsia="en-US"/>
+        </w:rPr>
+        <w:id w:val="-712192842"/>
+        <w:docPartObj>
+          <w:docPartGallery w:val="Table of Contents"/>
+          <w:docPartUnique/>
+        </w:docPartObj>
+      </w:sdtPr>
+      <w:sdtEndPr>
+        <w:rPr>
+          <w:b/>
+          <w:bCs/>
+        </w:rPr>
+      </w:sdtEndPr>
+      <w:sdtContent>
+        <w:p>
+          <w:pPr>
+            <w:pStyle w:val="TtuloTDC"/>
+          </w:pPr>
+          <w:r>
+            <w:rPr>
+              <w:lang w:val="es-ES"/>
+            </w:rPr>
+            <w:t>Contenido</w:t>
+          </w:r>
+        </w:p>
+        <w:p>
+          <w:pPr>
+            <w:pStyle w:val="TDC1"/>
+            <w:tabs>
+              <w:tab w:val="left" w:pos="440"/>
+              <w:tab w:val="right" w:leader="dot" w:pos="8828"/>
+            </w:tabs>
+            <w:rPr>
+              <w:rFonts w:eastAsiaTheme="minorEastAsia"/>
+              <w:noProof/>
+              <w:lang w:eastAsia="es-CO"/>
+            </w:rPr>
+          </w:pPr>
+          <w:r>
+            <w:fldChar w:fldCharType="begin"/>
+          </w:r>
+          <w:r>
+            <w:instrText xml:space="preserve"> TOC \o "1-3" \h \z \u </w:instrText>
+          </w:r>
+          <w:r>
+            <w:fldChar w:fldCharType="separate"/>
+          </w:r>
+          <w:hyperlink w:anchor="_Toc96256267" w:history="1">
+            <w:r>
+              <w:rPr>
+                <w:rStyle w:val="Hipervnculo"/>
+                <w:noProof/>
+              </w:rPr>
+              <w:t>1.</w:t>
+            </w:r>
+            <w:r>
+              <w:rPr>
+                <w:rFonts w:eastAsiaTheme="minorEastAsia"/>
+                <w:noProof/>
+                <w:lang w:eastAsia="es-CO"/>
+              </w:rPr>
+              <w:tab/>
+            </w:r>
+            <w:r>
+              <w:rPr>
+                <w:rStyle w:val="Hipervnculo"/>
+                <w:noProof/>
+              </w:rPr>
+              <w:t>Introducción</w:t>
+            </w:r>
+            <w:r>
+              <w:rPr>
+                <w:noProof/>
+                <w:webHidden/>
+              </w:rPr>
+              <w:tab/>
+            </w:r>
+            <w:r>
+              <w:rPr>
+                <w:noProof/>
+                <w:webHidden/>
+              </w:rPr>
+              <w:fldChar w:fldCharType="begin"/>
+            </w:r>
+            <w:r>
+              <w:rPr>
+                <w:noProof/>
+                <w:webHidden/>
+              </w:rPr>
+              <w:instrText xml:space="preserve"> PAGEREF _Toc96256267 \h </w:instrText>
+            </w:r>
+            <w:r>
+              <w:rPr>
+                <w:noProof/>
+                <w:webHidden/>
+              </w:rPr>
+            </w:r>
+            <w:r>
+              <w:rPr>
+                <w:noProof/>
+                <w:webHidden/>
+              </w:rPr>
+              <w:fldChar w:fldCharType="separate"/>
+            </w:r>
+            <w:r>
+              <w:rPr>
+                <w:noProof/>
+                <w:webHidden/>
+              </w:rPr>
+              <w:t>1</w:t>
+            </w:r>
+            <w:r>
+              <w:rPr>
+                <w:noProof/>
+                <w:webHidden/>
+              </w:rPr>
+              <w:fldChar w:fldCharType="end"/>
+            </w:r>
+          </w:hyperlink>
+        </w:p>
+        <w:p>
+          <w:pPr>
+            <w:pStyle w:val="TDC1"/>
+            <w:tabs>
+              <w:tab w:val="left" w:pos="440"/>
+              <w:tab w:val="right" w:leader="dot" w:pos="8828"/>
+            </w:tabs>
+            <w:rPr>
+              <w:rFonts w:eastAsiaTheme="minorEastAsia"/>
+              <w:noProof/>
+              <w:lang w:eastAsia="es-CO"/>
+            </w:rPr>
+          </w:pPr>
+          <w:hyperlink w:anchor="_Toc96256268" w:history="1">
+            <w:r>
+              <w:rPr>
+                <w:rStyle w:val="Hipervnculo"/>
+                <w:noProof/>
+              </w:rPr>
+              <w:t>2.</w:t>
+            </w:r>
+            <w:r>
+              <w:rPr>
+                <w:rFonts w:eastAsiaTheme="minorEastAsia"/>
+                <w:noProof/>
+                <w:lang w:eastAsia="es-CO"/>
+              </w:rPr>
+              <w:tab/>
+            </w:r>
+            <w:r>
+              <w:rPr>
+                <w:rStyle w:val="Hipervnculo"/>
+                <w:noProof/>
+              </w:rPr>
+              <w:t>Diagrama de solución</w:t>
+            </w:r>
+            <w:r>
+              <w:rPr>
+                <w:noProof/>
+                <w:webHidden/>
+              </w:rPr>
+              <w:tab/>
+            </w:r>
+            <w:r>
+              <w:rPr>
+                <w:noProof/>
+                <w:webHidden/>
+              </w:rPr>
+              <w:fldChar w:fldCharType="begin"/>
+            </w:r>
+            <w:r>
+              <w:rPr>
+                <w:noProof/>
+                <w:webHidden/>
+              </w:rPr>
+              <w:instrText xml:space="preserve"> PAGEREF _Toc96256268 \h </w:instrText>
+            </w:r>
+            <w:r>
+              <w:rPr>
+                <w:noProof/>
+                <w:webHidden/>
+              </w:rPr>
+            </w:r>
+            <w:r>
+              <w:rPr>
+                <w:noProof/>
+                <w:webHidden/>
+              </w:rPr>
+              <w:fldChar w:fldCharType="separate"/>
+            </w:r>
+            <w:r>
+              <w:rPr>
+                <w:noProof/>
+                <w:webHidden/>
+              </w:rPr>
+              <w:t>1</w:t>
+            </w:r>
+            <w:r>
+              <w:rPr>
+                <w:noProof/>
+                <w:webHidden/>
+              </w:rPr>
+              <w:fldChar w:fldCharType="end"/>
+            </w:r>
+          </w:hyperlink>
+        </w:p>
+        <w:p>
+          <w:pPr>
+            <w:pStyle w:val="TDC1"/>
+            <w:tabs>
+              <w:tab w:val="left" w:pos="440"/>
+              <w:tab w:val="right" w:leader="dot" w:pos="8828"/>
+            </w:tabs>
+            <w:rPr>
+              <w:rFonts w:eastAsiaTheme="minorEastAsia"/>
+              <w:noProof/>
+              <w:lang w:eastAsia="es-CO"/>
+            </w:rPr>
+          </w:pPr>
+          <w:hyperlink w:anchor="_Toc96256269" w:history="1">
+            <w:r>
+              <w:rPr>
+                <w:rStyle w:val="Hipervnculo"/>
+                <w:noProof/>
+              </w:rPr>
+              <w:t>3.</w:t>
+            </w:r>
+            <w:r>
+              <w:rPr>
+                <w:rFonts w:eastAsiaTheme="minorEastAsia"/>
+                <w:noProof/>
+                <w:lang w:eastAsia="es-CO"/>
+              </w:rPr>
+              <w:tab/>
+            </w:r>
+            <w:r>
+              <w:rPr>
+                <w:rStyle w:val="Hipervnculo"/>
+                <w:noProof/>
+              </w:rPr>
+              <w:t>Funcionamiento global del Sistema</w:t>
+            </w:r>
+            <w:r>
+              <w:rPr>
+                <w:noProof/>
+                <w:webHidden/>
+              </w:rPr>
+              <w:tab/>
+            </w:r>
+            <w:r>
+              <w:rPr>
+                <w:noProof/>
+                <w:webHidden/>
+              </w:rPr>
+              <w:fldChar w:fldCharType="begin"/>
+            </w:r>
+            <w:r>
+              <w:rPr>
+                <w:noProof/>
+                <w:webHidden/>
+              </w:rPr>
+              <w:instrText xml:space="preserve"> PAGEREF _Toc96256269 \h </w:instrText>
+            </w:r>
+            <w:r>
+              <w:rPr>
+                <w:noProof/>
+                <w:webHidden/>
+              </w:rPr>
+            </w:r>
+            <w:r>
+              <w:rPr>
+                <w:noProof/>
+                <w:webHidden/>
+              </w:rPr>
+              <w:fldChar w:fldCharType="separate"/>
+            </w:r>
+            <w:r>
+              <w:rPr>
+                <w:noProof/>
+                <w:webHidden/>
+              </w:rPr>
+              <w:t>1</w:t>
+            </w:r>
+            <w:r>
+              <w:rPr>
+                <w:noProof/>
+                <w:webHidden/>
+              </w:rPr>
+              <w:fldChar w:fldCharType="end"/>
+            </w:r>
+          </w:hyperlink>
+        </w:p>
+        <w:p>
+          <w:pPr>
+            <w:pStyle w:val="TDC2"/>
+            <w:tabs>
+              <w:tab w:val="right" w:leader="dot" w:pos="8828"/>
+            </w:tabs>
+            <w:rPr>
+              <w:rFonts w:eastAsiaTheme="minorEastAsia"/>
+              <w:noProof/>
+              <w:lang w:eastAsia="es-CO"/>
+            </w:rPr>
+          </w:pPr>
+          <w:hyperlink w:anchor="_Toc96256270" w:history="1">
+            <w:r>
+              <w:rPr>
+                <w:rStyle w:val="Hipervnculo"/>
+                <w:noProof/>
+                <w:lang w:val="en-001"/>
+              </w:rPr>
+              <w:t xml:space="preserve">3.1 </w:t>
+            </w:r>
+            <w:r>
+              <w:rPr>
+                <w:rStyle w:val="Hipervnculo"/>
+                <w:noProof/>
+              </w:rPr>
+              <w:t>Transmisión de mensajes</w:t>
+            </w:r>
+            <w:r>
+              <w:rPr>
+                <w:noProof/>
+                <w:webHidden/>
+              </w:rPr>
+              <w:tab/>
+            </w:r>
+            <w:r>
+              <w:rPr>
+                <w:noProof/>
+                <w:webHidden/>
+              </w:rPr>
+              <w:fldChar w:fldCharType="begin"/>
+            </w:r>
+            <w:r>
+              <w:rPr>
+                <w:noProof/>
+                <w:webHidden/>
+              </w:rPr>
+              <w:instrText xml:space="preserve"> PAGEREF _Toc96256270 \h </w:instrText>
+            </w:r>
+            <w:r>
+              <w:rPr>
+                <w:noProof/>
+                <w:webHidden/>
+              </w:rPr>
+            </w:r>
+            <w:r>
+              <w:rPr>
+                <w:noProof/>
+                <w:webHidden/>
+              </w:rPr>
+              <w:fldChar w:fldCharType="separate"/>
+            </w:r>
+            <w:r>
+              <w:rPr>
+                <w:noProof/>
+                <w:webHidden/>
+              </w:rPr>
+              <w:t>1</w:t>
+            </w:r>
+            <w:r>
+              <w:rPr>
+                <w:noProof/>
+                <w:webHidden/>
+              </w:rPr>
+              <w:fldChar w:fldCharType="end"/>
+            </w:r>
+          </w:hyperlink>
+        </w:p>
+        <w:p>
+          <w:pPr>
+            <w:pStyle w:val="TDC2"/>
+            <w:tabs>
+              <w:tab w:val="right" w:leader="dot" w:pos="8828"/>
+            </w:tabs>
+            <w:rPr>
+              <w:rFonts w:eastAsiaTheme="minorEastAsia"/>
+              <w:noProof/>
+              <w:lang w:eastAsia="es-CO"/>
+            </w:rPr>
+          </w:pPr>
+          <w:hyperlink w:anchor="_Toc96256271" w:history="1">
+            <w:r>
+              <w:rPr>
+                <w:rStyle w:val="Hipervnculo"/>
+                <w:noProof/>
+                <w:lang w:val="en-001"/>
+              </w:rPr>
+              <w:t xml:space="preserve">3.2 </w:t>
+            </w:r>
+            <w:r>
+              <w:rPr>
+                <w:rStyle w:val="Hipervnculo"/>
+                <w:noProof/>
+              </w:rPr>
+              <w:t>Perspectiva de un buffer</w:t>
+            </w:r>
+            <w:r>
+              <w:rPr>
+                <w:noProof/>
+                <w:webHidden/>
+              </w:rPr>
+              <w:tab/>
+            </w:r>
+            <w:r>
+              <w:rPr>
+                <w:noProof/>
+                <w:webHidden/>
+              </w:rPr>
+              <w:fldChar w:fldCharType="begin"/>
+            </w:r>
+            <w:r>
+              <w:rPr>
+                <w:noProof/>
+                <w:webHidden/>
+              </w:rPr>
+              <w:instrText xml:space="preserve"> PAGEREF _Toc96256271 \h </w:instrText>
+            </w:r>
+            <w:r>
+              <w:rPr>
+                <w:noProof/>
+                <w:webHidden/>
+              </w:rPr>
+            </w:r>
+            <w:r>
+              <w:rPr>
+                <w:noProof/>
+                <w:webHidden/>
+              </w:rPr>
+              <w:fldChar w:fldCharType="separate"/>
+            </w:r>
+            <w:r>
+              <w:rPr>
+                <w:noProof/>
+                <w:webHidden/>
+              </w:rPr>
+              <w:t>2</w:t>
+            </w:r>
+            <w:r>
+              <w:rPr>
+                <w:noProof/>
+                <w:webHidden/>
+              </w:rPr>
+              <w:fldChar w:fldCharType="end"/>
+            </w:r>
+          </w:hyperlink>
+        </w:p>
+        <w:p>
+          <w:pPr>
+            <w:pStyle w:val="TDC3"/>
+            <w:tabs>
+              <w:tab w:val="right" w:leader="dot" w:pos="8828"/>
+            </w:tabs>
+            <w:rPr>
+              <w:rFonts w:eastAsiaTheme="minorEastAsia"/>
+              <w:noProof/>
+              <w:lang w:eastAsia="es-CO"/>
+            </w:rPr>
+          </w:pPr>
+          <w:hyperlink w:anchor="_Toc96256272" w:history="1">
+            <w:r>
+              <w:rPr>
+                <w:rStyle w:val="Hipervnculo"/>
+                <w:noProof/>
+                <w:lang w:val="en-001"/>
+              </w:rPr>
+              <w:t xml:space="preserve">3.3 </w:t>
+            </w:r>
+            <w:r>
+              <w:rPr>
+                <w:rStyle w:val="Hipervnculo"/>
+                <w:noProof/>
+              </w:rPr>
+              <w:t>Sincronización entre threads</w:t>
+            </w:r>
+            <w:r>
+              <w:rPr>
+                <w:noProof/>
+                <w:webHidden/>
+              </w:rPr>
+              <w:tab/>
+            </w:r>
+            <w:r>
+              <w:rPr>
+                <w:noProof/>
+                <w:webHidden/>
+              </w:rPr>
+              <w:fldChar w:fldCharType="begin"/>
+            </w:r>
+            <w:r>
+              <w:rPr>
+                <w:noProof/>
+                <w:webHidden/>
+              </w:rPr>
+              <w:instrText xml:space="preserve"> PAGEREF _Toc96256272 \h </w:instrText>
+            </w:r>
+            <w:r>
+              <w:rPr>
+                <w:noProof/>
+                <w:webHidden/>
+              </w:rPr>
+            </w:r>
+            <w:r>
+              <w:rPr>
+                <w:noProof/>
+                <w:webHidden/>
+              </w:rPr>
+              <w:fldChar w:fldCharType="separate"/>
+            </w:r>
+            <w:r>
+              <w:rPr>
+                <w:noProof/>
+                <w:webHidden/>
+              </w:rPr>
+              <w:t>2</w:t>
+            </w:r>
+            <w:r>
+              <w:rPr>
+                <w:noProof/>
+                <w:webHidden/>
+              </w:rPr>
+              <w:fldChar w:fldCharType="end"/>
+            </w:r>
+          </w:hyperlink>
+        </w:p>
+        <w:p>
+          <w:pPr>
+            <w:pStyle w:val="TDC3"/>
+            <w:tabs>
+              <w:tab w:val="right" w:leader="dot" w:pos="8828"/>
+            </w:tabs>
+            <w:rPr>
+              <w:rFonts w:eastAsiaTheme="minorEastAsia"/>
+              <w:noProof/>
+              <w:lang w:eastAsia="es-CO"/>
+            </w:rPr>
+          </w:pPr>
+          <w:hyperlink w:anchor="_Toc96256273" w:history="1">
+            <w:r>
+              <w:rPr>
+                <w:rStyle w:val="Hipervnculo"/>
+                <w:noProof/>
+                <w:lang w:val="en-001"/>
+              </w:rPr>
+              <w:t xml:space="preserve">3.4 </w:t>
+            </w:r>
+            <w:r>
+              <w:rPr>
+                <w:rStyle w:val="Hipervnculo"/>
+                <w:noProof/>
+              </w:rPr>
+              <w:t>Caso especial: Proceso 1</w:t>
+            </w:r>
+            <w:r>
+              <w:rPr>
+                <w:noProof/>
+                <w:webHidden/>
+              </w:rPr>
+              <w:tab/>
+            </w:r>
+            <w:r>
+              <w:rPr>
+                <w:noProof/>
+                <w:webHidden/>
+              </w:rPr>
+              <w:fldChar w:fldCharType="begin"/>
+            </w:r>
+            <w:r>
+              <w:rPr>
+                <w:noProof/>
+                <w:webHidden/>
+              </w:rPr>
+              <w:instrText xml:space="preserve"> PAGEREF _Toc96256273 \h </w:instrText>
+            </w:r>
+            <w:r>
+              <w:rPr>
+                <w:noProof/>
+                <w:webHidden/>
+              </w:rPr>
+            </w:r>
+            <w:r>
+              <w:rPr>
+                <w:noProof/>
+                <w:webHidden/>
+              </w:rPr>
+              <w:fldChar w:fldCharType="separate"/>
+            </w:r>
+            <w:r>
+              <w:rPr>
+                <w:noProof/>
+                <w:webHidden/>
+              </w:rPr>
+              <w:t>2</w:t>
+            </w:r>
+            <w:r>
+              <w:rPr>
+                <w:noProof/>
+                <w:webHidden/>
+              </w:rPr>
+              <w:fldChar w:fldCharType="end"/>
+            </w:r>
+          </w:hyperlink>
+        </w:p>
+        <w:p>
+          <w:pPr>
+            <w:pStyle w:val="TDC3"/>
+            <w:tabs>
+              <w:tab w:val="right" w:leader="dot" w:pos="8828"/>
+            </w:tabs>
+            <w:rPr>
+              <w:rFonts w:eastAsiaTheme="minorEastAsia"/>
+              <w:noProof/>
+              <w:lang w:eastAsia="es-CO"/>
+            </w:rPr>
+          </w:pPr>
+          <w:hyperlink w:anchor="_Toc96256274" w:history="1">
+            <w:r>
+              <w:rPr>
+                <w:rStyle w:val="Hipervnculo"/>
+                <w:noProof/>
+                <w:lang w:val="en-001"/>
+              </w:rPr>
+              <w:t xml:space="preserve">3.5 </w:t>
+            </w:r>
+            <w:r>
+              <w:rPr>
+                <w:rStyle w:val="Hipervnculo"/>
+                <w:noProof/>
+              </w:rPr>
+              <w:t>Caso especial: Ultimo mensaje (FIN)</w:t>
+            </w:r>
+            <w:r>
+              <w:rPr>
+                <w:noProof/>
+                <w:webHidden/>
+              </w:rPr>
+              <w:tab/>
+            </w:r>
+            <w:r>
+              <w:rPr>
+                <w:noProof/>
+                <w:webHidden/>
+              </w:rPr>
+              <w:fldChar w:fldCharType="begin"/>
+            </w:r>
+            <w:r>
+              <w:rPr>
+                <w:noProof/>
+                <w:webHidden/>
+              </w:rPr>
+              <w:instrText xml:space="preserve"> PAGEREF _Toc96256274 \h </w:instrText>
+            </w:r>
+            <w:r>
+              <w:rPr>
+                <w:noProof/>
+                <w:webHidden/>
+              </w:rPr>
+            </w:r>
+            <w:r>
+              <w:rPr>
+                <w:noProof/>
+                <w:webHidden/>
+              </w:rPr>
+              <w:fldChar w:fldCharType="separate"/>
+            </w:r>
+            <w:r>
+              <w:rPr>
+                <w:noProof/>
+                <w:webHidden/>
+              </w:rPr>
+              <w:t>2</w:t>
+            </w:r>
+            <w:r>
+              <w:rPr>
+                <w:noProof/>
+                <w:webHidden/>
+              </w:rPr>
+              <w:fldChar w:fldCharType="end"/>
+            </w:r>
+          </w:hyperlink>
+        </w:p>
+        <w:p>
+          <w:pPr>
+            <w:pStyle w:val="TDC1"/>
+            <w:tabs>
+              <w:tab w:val="left" w:pos="440"/>
+              <w:tab w:val="right" w:leader="dot" w:pos="8828"/>
+            </w:tabs>
+            <w:rPr>
+              <w:rFonts w:eastAsiaTheme="minorEastAsia"/>
+              <w:noProof/>
+              <w:lang w:eastAsia="es-CO"/>
+            </w:rPr>
+          </w:pPr>
+          <w:hyperlink w:anchor="_Toc96256275" w:history="1">
+            <w:r>
+              <w:rPr>
+                <w:rStyle w:val="Hipervnculo"/>
+                <w:noProof/>
+              </w:rPr>
+              <w:t>4.</w:t>
+            </w:r>
+            <w:r>
+              <w:rPr>
+                <w:rFonts w:eastAsiaTheme="minorEastAsia"/>
+                <w:noProof/>
+                <w:lang w:eastAsia="es-CO"/>
+              </w:rPr>
+              <w:tab/>
+            </w:r>
+            <w:r>
+              <w:rPr>
+                <w:rStyle w:val="Hipervnculo"/>
+                <w:noProof/>
+              </w:rPr>
+              <w:t>Pruebas de funcionamiento</w:t>
+            </w:r>
+            <w:r>
+              <w:rPr>
+                <w:noProof/>
+                <w:webHidden/>
+              </w:rPr>
+              <w:tab/>
+            </w:r>
+            <w:r>
+              <w:rPr>
+                <w:noProof/>
+                <w:webHidden/>
+              </w:rPr>
+              <w:fldChar w:fldCharType="begin"/>
+            </w:r>
+            <w:r>
+              <w:rPr>
+                <w:noProof/>
+                <w:webHidden/>
+              </w:rPr>
+              <w:instrText xml:space="preserve"> PAGEREF _Toc96256275 \h </w:instrText>
+            </w:r>
+            <w:r>
+              <w:rPr>
+                <w:noProof/>
+                <w:webHidden/>
+              </w:rPr>
+            </w:r>
+            <w:r>
+              <w:rPr>
+                <w:noProof/>
+                <w:webHidden/>
+              </w:rPr>
+              <w:fldChar w:fldCharType="separate"/>
+            </w:r>
+            <w:r>
+              <w:rPr>
+                <w:noProof/>
+                <w:webHidden/>
+              </w:rPr>
+              <w:t>2</w:t>
+            </w:r>
+            <w:r>
+              <w:rPr>
+                <w:noProof/>
+                <w:webHidden/>
+              </w:rPr>
+              <w:fldChar w:fldCharType="end"/>
+            </w:r>
+          </w:hyperlink>
+        </w:p>
+        <w:p>
+          <w:r>
+            <w:rPr>
+              <w:b/>
+              <w:bCs/>
+              <w:lang w:val="es-ES"/>
+            </w:rPr>
+            <w:fldChar w:fldCharType="end"/>
+          </w:r>
+        </w:p>
+      </w:sdtContent>
+    </w:sdt>
+    <w:p>
+      <w:pPr>
+        <w:pStyle w:val="Ttulo1"/>
+        <w:numPr>
+          <w:ilvl w:val="0"/>
+          <w:numId w:val="3"/>
+        </w:numPr>
+      </w:pPr>
+      <w:bookmarkStart w:id="0" w:name="_Toc96256267"/>
+      <w:r>
+        <w:t>Introducción</w:t>
+      </w:r>
+      <w:bookmarkEnd w:id="0"/>
+    </w:p>
+    <w:p>
+      <w:pPr>
+        <w:rPr>
+          <w:lang w:val="en-001"/>
+        </w:rPr>
+      </w:pPr>
+    </w:p>
+    <w:p>
+      <w:r>
+        <w:t xml:space="preserve">En el presente reporte se documenta el </w:t>
+      </w:r>
+      <w:r>
+        <w:t>desarrollo</w:t>
+      </w:r>
+      <w:r>
+        <w:t xml:space="preserve"> e </w:t>
+      </w:r>
+      <w:r>
+        <w:t>implementación</w:t>
+      </w:r>
+      <w:r>
+        <w:t xml:space="preserve"> de la </w:t>
+      </w:r>
+      <w:r>
+        <w:t>simulación</w:t>
+      </w:r>
+      <w:r>
+        <w:t xml:space="preserve"> de un sistema de mensajes mediant</w:t>
+      </w:r>
+      <w:r>
+        <w:t>e</w:t>
+      </w:r>
+      <w:r>
+        <w:t xml:space="preserve"> el uso de </w:t>
+      </w:r>
+      <w:r>
+        <w:t xml:space="preserve">Threads en un programa en Java. </w:t>
+      </w:r>
+    </w:p>
+    <w:p>
+      <w:pPr>
+        <w:jc w:val="center"/>
+        <w:rPr>
+          <w:lang w:val="en-001"/>
+        </w:rPr>
+      </w:pPr>
+      <w:r>
+        <w:rPr>
+          <w:noProof/>
+          <w:lang w:val="en-001"/>
+        </w:rPr>
+        <w:drawing>
+          <wp:inline distT="0" distB="0" distL="0" distR="0" wp14:anchorId="4F0D73B4" wp14:editId="1D78D8FC">
+            <wp:extent cx="2573971" cy="2273703"/>
+            <wp:effectExtent l="0" t="0" r="0" b="0"/>
+            <wp:docPr id="1" name="Imagen 1"/>
+            <wp:cNvGraphicFramePr>
+              <a:graphicFrameLocks xmlns:a="http://schemas.openxmlformats.org/drawingml/2006/main" noChangeAspect="1"/>
+            </wp:cNvGraphicFramePr>
+            <a:graphic xmlns:a="http://schemas.openxmlformats.org/drawingml/2006/main">
+              <a:graphicData uri="http://schemas.openxmlformats.org/drawingml/2006/picture">
+                <pic:pic xmlns:pic="http://schemas.openxmlformats.org/drawingml/2006/picture">
+                  <pic:nvPicPr>
+                    <pic:cNvPr id="1" name=""/>
+                    <pic:cNvPicPr/>
+                  </pic:nvPicPr>
+                  <pic:blipFill>
+                    <a:blip r:embed="rId6"/>
+                    <a:stretch>
+                      <a:fillRect/>
+                    </a:stretch>
+                  </pic:blipFill>
+                  <pic:spPr>
+                    <a:xfrm>
+                      <a:off x="0" y="0"/>
+                      <a:ext cx="2581258" cy="2280140"/>
+                    </a:xfrm>
+                    <a:prstGeom prst="rect">
+                      <a:avLst/>
+                    </a:prstGeom>
+                  </pic:spPr>
+                </pic:pic>
+              </a:graphicData>
+            </a:graphic>
+          </wp:inline>
+        </w:drawing>
+      </w:r>
+    </w:p>
+    <w:p>
+      <w:pPr>
+        <w:rPr>
+          <w:lang w:val="es-ES"/>
+        </w:rPr>
+      </w:pPr>
+      <w:r>
+        <w:rPr>
+          <w:lang w:val="es-ES"/>
+        </w:rPr>
+        <w:lastRenderedPageBreak/>
+        <w:t xml:space="preserve">El problema a solucionar consiste en encontrar una manera que </w:t>
+      </w:r>
+      <w:r>
+        <w:rPr>
+          <w:lang w:val="es-ES"/>
+        </w:rPr>
+        <w:t xml:space="preserve">en un sistema con 4 buzones y 4 procesos (threads) que conectan entre si a cada uno de los buzones en un </w:t>
+      </w:r>
+      <w:r>
+        <w:rPr>
+          <w:lang w:val="es-ES"/>
+        </w:rPr>
+        <w:t>patrón</w:t>
+      </w:r>
+      <w:r>
+        <w:rPr>
+          <w:lang w:val="es-ES"/>
+        </w:rPr>
+        <w:t xml:space="preserve"> circular (ver figura 1). Cuando se inicia la </w:t>
+      </w:r>
+      <w:r>
+        <w:rPr>
+          <w:lang w:val="es-ES"/>
+        </w:rPr>
+        <w:t>ejecución</w:t>
+      </w:r>
+      <w:r>
+        <w:rPr>
+          <w:lang w:val="es-ES"/>
+        </w:rPr>
+        <w:t xml:space="preserve"> el proceso 1 debe mandar el </w:t>
+      </w:r>
+      <w:r>
+        <w:rPr>
+          <w:lang w:val="es-ES"/>
+        </w:rPr>
+        <w:t>número</w:t>
+      </w:r>
+      <w:r>
+        <w:rPr>
+          <w:lang w:val="es-ES"/>
+        </w:rPr>
+        <w:t xml:space="preserve"> fijo de mensajes, el cual fue dado por </w:t>
+      </w:r>
+      <w:r>
+        <w:rPr>
+          <w:lang w:val="es-ES"/>
+        </w:rPr>
+        <w:t>parámetro</w:t>
+      </w:r>
+      <w:r>
+        <w:rPr>
+          <w:lang w:val="es-ES"/>
+        </w:rPr>
+        <w:t xml:space="preserve">, al </w:t>
+      </w:r>
+      <w:r>
+        <w:rPr>
+          <w:lang w:val="es-ES"/>
+        </w:rPr>
+        <w:t>buzón</w:t>
+      </w:r>
+      <w:r>
+        <w:rPr>
+          <w:lang w:val="es-ES"/>
+        </w:rPr>
+        <w:t xml:space="preserve"> que le sigue a ese thread (en este caso el A). </w:t>
+      </w:r>
+      <w:r>
+        <w:rPr>
+          <w:lang w:val="es-ES"/>
+        </w:rPr>
+        <w:t>Ya cuando un mensaje está dentro de un buzón este es procesado, y se le añade al final de este un mensaje que indica que ya paso por este buzón. Después, otro thread le pide al buzón sacar el mensaje y decide procesarlo, y al final del mensaje se le añade un mensaje que indica que paso por ese thread y se manda a dormir en thread un tiempo determinado. Eventualmente ese thread/proceso va a pasar el mensaje modificado al siguiente buzón, y el proceso continuara hasta que el mensaje vuelva a llegar al proceso 1. Este proceso se realiza para el número dado de mensajes que se desea dar, y una vez todos los mensajes hayan vuelto a llegar a el proceso 1 se decide mandar un último mensaje llamado fin que es el responsable de matar a todos los thread y terminar la ejecución del sistema de mensajería.</w:t>
+      </w:r>
+      <w:r>
+        <w:rPr>
+          <w:lang w:val="es-ES"/>
+        </w:rPr>
+        <w:t xml:space="preserve"> </w:t>
+      </w:r>
+    </w:p>
+    <w:p>
+      <w:pPr>
+        <w:pStyle w:val="Ttulo1"/>
+        <w:numPr>
+          <w:ilvl w:val="0"/>
+          <w:numId w:val="3"/>
+        </w:numPr>
+      </w:pPr>
+      <w:bookmarkStart w:id="1" w:name="_Toc96256268"/>
+      <w:r>
+        <w:t>Diagrama de solución</w:t>
+      </w:r>
+      <w:bookmarkEnd w:id="1"/>
+    </w:p>
+    <w:p>
+      <w:r>
+        <w:t>Para la creación del sistema de mensajería se implementaron 3 clases: M</w:t>
+      </w:r>
+      <w:r>
+        <w:rPr>
+          <w:lang w:val="en-001"/>
+        </w:rPr>
+        <w:t>a</w:t>
+      </w:r>
+      <w:r>
+        <w:t xml:space="preserve">in, ProducerConsumer y Buffer. </w:t>
+      </w:r>
+    </w:p>
+    <w:p>
+      <w:r>
+        <w:t>En la Main es la responsable de leer la configuración de los buzones (buffers) y los procesos (producerConsumer) e inicializarlos, eventualmente esta misma es responsable de inicializar los threads y autorizar que el proceso 1 sea quien manda el número de mensajes dados por parámetro.</w:t>
+      </w:r>
+    </w:p>
+    <w:p>
+      <w:r>
+        <w:t xml:space="preserve">La clase de </w:t>
+      </w:r>
+      <w:r>
+        <w:rPr>
+          <w:lang w:val="en-001"/>
+        </w:rPr>
+        <w:t>P</w:t>
+      </w:r>
+      <w:r>
+        <w:t>rod</w:t>
+      </w:r>
+      <w:r>
+        <w:rPr>
+          <w:lang w:val="en-001"/>
+        </w:rPr>
+        <w:t>u</w:t>
+      </w:r>
+      <w:r>
+        <w:t>cer</w:t>
+      </w:r>
+      <w:r>
+        <w:rPr>
+          <w:lang w:val="en-001"/>
+        </w:rPr>
+        <w:t>C</w:t>
+      </w:r>
+      <w:r>
+        <w:t xml:space="preserve">onsumer es una mezcla de las clases base de Producer y Consumer del ejemplo dado en </w:t>
+      </w:r>
+      <w:r>
+        <w:rPr>
+          <w:lang w:val="en-001"/>
+        </w:rPr>
+        <w:t>c</w:t>
+      </w:r>
+      <w:r>
+        <w:t>lase del problema de Productores y Consumidores. Esta clase tiene la responsabilidad de sacar el mensaje del buzón de origen, procesarlo y eventualmente mandarlo al siguiente buzón.</w:t>
+      </w:r>
+    </w:p>
+    <w:p>
+      <w:r>
+        <w:t>La última clase del modelo es buffer, es en esta clase que se implementa la mayoría de la sincronización del programa, ya que es aquí que se implementa</w:t>
+      </w:r>
+      <w:r>
+        <w:t xml:space="preserve"> las funcionalidades de intentar </w:t>
+      </w:r>
+      <w:r>
+        <w:t>insertar</w:t>
+      </w:r>
+      <w:r>
+        <w:t xml:space="preserve"> un mensaje (putMessage) y de intentar sacar un mensaje (popMessage) los cuales los </w:t>
+      </w:r>
+      <w:r>
+        <w:t>threads (ProducerConsumer)</w:t>
+      </w:r>
+      <w:r>
+        <w:t xml:space="preserve"> que conectan con los buzones ejecutaran para pasar los mensajes. Adicionalmente, </w:t>
+      </w:r>
+      <w:r>
+        <w:t xml:space="preserve">buffer </w:t>
+      </w:r>
+      <w:r>
+        <w:t xml:space="preserve">tiene </w:t>
+      </w:r>
+      <w:r>
+        <w:t>métodos</w:t>
+      </w:r>
+      <w:r>
+        <w:t xml:space="preserve"> </w:t>
+      </w:r>
+      <w:r>
+        <w:t>específicos</w:t>
+      </w:r>
+      <w:r>
+        <w:t xml:space="preserve"> par </w:t>
+      </w:r>
+      <w:r>
+        <w:t>a implementar</w:t>
+      </w:r>
+      <w:r>
+        <w:t xml:space="preserve"> </w:t>
+      </w:r>
+      <w:r>
+        <w:t>comunicación</w:t>
+      </w:r>
+      <w:r>
+        <w:t xml:space="preserve"> activa y pasiva, por eso hay dos </w:t>
+      </w:r>
+      <w:r>
+        <w:t>versiones</w:t>
+      </w:r>
+      <w:r>
+        <w:t xml:space="preserve"> de putMessage y popMessage, cada una con el tipo de </w:t>
+      </w:r>
+      <w:r>
+        <w:t>comunicación</w:t>
+      </w:r>
+      <w:r>
+        <w:t xml:space="preserve"> que utiliza. </w:t>
+      </w:r>
+    </w:p>
+    <w:p>
+      <w:pPr>
+        <w:rPr>
+          <w:lang w:val="en-001"/>
+        </w:rPr>
+      </w:pPr>
+    </w:p>
+    <w:p>
+      <w:pPr>
+        <w:jc w:val="center"/>
+      </w:pPr>
+      <w:commentRangeStart w:id="2"/>
+      <w:r>
+        <w:rPr>
+          <w:noProof/>
+        </w:rPr>
+        <w:lastRenderedPageBreak/>
+        <w:drawing>
+          <wp:inline distT="0" distB="0" distL="0" distR="0" wp14:anchorId="5020C394" wp14:editId="792DA43F">
+            <wp:extent cx="3709398" cy="3478138"/>
+            <wp:effectExtent l="0" t="0" r="5715" b="8255"/>
+            <wp:docPr id="2" name="Imagen 2"/>
+            <wp:cNvGraphicFramePr>
+              <a:graphicFrameLocks xmlns:a="http://schemas.openxmlformats.org/drawingml/2006/main" noChangeAspect="1"/>
+            </wp:cNvGraphicFramePr>
+            <a:graphic xmlns:a="http://schemas.openxmlformats.org/drawingml/2006/main">
+              <a:graphicData uri="http://schemas.openxmlformats.org/drawingml/2006/picture">
+                <pic:pic xmlns:pic="http://schemas.openxmlformats.org/drawingml/2006/picture">
+                  <pic:nvPicPr>
+                    <pic:cNvPr id="1" name=""/>
+                    <pic:cNvPicPr/>
+                  </pic:nvPicPr>
+                  <pic:blipFill>
+                    <a:blip r:embed="rId7"/>
+                    <a:stretch>
+                      <a:fillRect/>
+                    </a:stretch>
+                  </pic:blipFill>
+                  <pic:spPr>
+                    <a:xfrm>
+                      <a:off x="0" y="0"/>
+                      <a:ext cx="3716561" cy="3484854"/>
+                    </a:xfrm>
+                    <a:prstGeom prst="rect">
+                      <a:avLst/>
+                    </a:prstGeom>
+                  </pic:spPr>
+                </pic:pic>
+              </a:graphicData>
+            </a:graphic>
+          </wp:inline>
+        </w:drawing>
+      </w:r>
+      <w:commentRangeEnd w:id="2"/>
+      <w:r>
+        <w:rPr>
+          <w:rStyle w:val="Refdecomentario"/>
+        </w:rPr>
+        <w:commentReference w:id="2"/>
+      </w:r>
+    </w:p>
+    <w:p/>
+    <w:p>
+      <w:pPr>
+        <w:pStyle w:val="Ttulo1"/>
+        <w:numPr>
+          <w:ilvl w:val="0"/>
+          <w:numId w:val="3"/>
+        </w:numPr>
+      </w:pPr>
+      <w:bookmarkStart w:id="3" w:name="_Toc96256269"/>
+      <w:r>
+        <w:t>Funcionamiento global del Sistema</w:t>
+      </w:r>
+      <w:bookmarkEnd w:id="3"/>
+    </w:p>
+    <w:p/>
+    <w:p/>
+    <w:p>
+      <w:pPr>
+        <w:pStyle w:val="Ttulo2"/>
+      </w:pPr>
+      <w:bookmarkStart w:id="4" w:name="_Toc96256270"/>
+      <w:r>
+        <w:rPr>
+          <w:lang w:val="en-001"/>
+        </w:rPr>
+        <w:t xml:space="preserve">3.1 </w:t>
+      </w:r>
+      <w:r>
+        <w:t>Transmisión de mensajes</w:t>
+      </w:r>
+      <w:bookmarkEnd w:id="4"/>
+    </w:p>
+    <w:p>
+      <w:pPr>
+        <w:pStyle w:val="Prrafodelista"/>
+        <w:numPr>
+          <w:ilvl w:val="0"/>
+          <w:numId w:val="2"/>
+        </w:numPr>
+      </w:pPr>
+      <w:r>
+        <w:t>Recibir mensaje</w:t>
+      </w:r>
+    </w:p>
+    <w:p>
+      <w:pPr>
+        <w:pStyle w:val="Prrafodelista"/>
+        <w:numPr>
+          <w:ilvl w:val="0"/>
+          <w:numId w:val="2"/>
+        </w:numPr>
+      </w:pPr>
+      <w:r>
+        <w:t>Procesar mensaje</w:t>
+      </w:r>
+    </w:p>
+    <w:p>
+      <w:pPr>
+        <w:pStyle w:val="Prrafodelista"/>
+        <w:numPr>
+          <w:ilvl w:val="0"/>
+          <w:numId w:val="2"/>
+        </w:numPr>
+      </w:pPr>
+      <w:r>
+        <w:t>Emitir mensaje</w:t>
+      </w:r>
+    </w:p>
+    <w:p>
+      <w:pPr>
+        <w:pStyle w:val="Prrafodelista"/>
+      </w:pPr>
+    </w:p>
+    <w:p>
+      <w:pPr>
+        <w:pStyle w:val="Ttulo2"/>
+      </w:pPr>
+      <w:bookmarkStart w:id="5" w:name="_Toc96256271"/>
+      <w:r>
+        <w:rPr>
+          <w:lang w:val="en-001"/>
+        </w:rPr>
+        <w:t xml:space="preserve">3.2 </w:t>
+      </w:r>
+      <w:r>
+        <w:t>Perspectiva de un buffer</w:t>
+      </w:r>
+      <w:bookmarkEnd w:id="5"/>
+    </w:p>
+    <w:p>
+      <w:pPr>
+        <w:pStyle w:val="Ttulo3"/>
+      </w:pPr>
+    </w:p>
+    <w:p>
+      <w:pPr>
+        <w:pStyle w:val="Ttulo2"/>
+      </w:pPr>
+      <w:bookmarkStart w:id="6" w:name="_Toc96256272"/>
+      <w:r>
+        <w:rPr>
+          <w:lang w:val="en-001"/>
+        </w:rPr>
+        <w:t xml:space="preserve">3.3 </w:t>
+      </w:r>
+      <w:r>
+        <w:t>Sincronización entre threads</w:t>
+      </w:r>
+      <w:bookmarkEnd w:id="6"/>
+    </w:p>
+    <w:p/>
+    <w:p>
+      <w:pPr>
+        <w:pStyle w:val="Ttulo2"/>
+      </w:pPr>
+      <w:bookmarkStart w:id="7" w:name="_Toc96256273"/>
+      <w:r>
+        <w:rPr>
+          <w:lang w:val="en-001"/>
+        </w:rPr>
+        <w:t xml:space="preserve">3.4 </w:t>
+      </w:r>
+      <w:r>
+        <w:t>Caso especial: Proceso 1</w:t>
+      </w:r>
+      <w:bookmarkEnd w:id="7"/>
+    </w:p>
+    <w:p/>
+    <w:p>
+      <w:pPr>
+        <w:pStyle w:val="Ttulo2"/>
+      </w:pPr>
+      <w:bookmarkStart w:id="8" w:name="_Toc96256274"/>
+      <w:r>
+        <w:rPr>
+          <w:lang w:val="en-001"/>
+        </w:rPr>
+        <w:t xml:space="preserve">3.5 </w:t>
+      </w:r>
+      <w:r>
+        <w:t>Caso especial: Ultimo mensaje (FIN)</w:t>
+      </w:r>
+      <w:bookmarkEnd w:id="8"/>
+    </w:p>
+    <w:p/>
+    <w:p>
+      <w:pPr>
+        <w:pStyle w:val="Ttulo1"/>
+        <w:numPr>
+          <w:ilvl w:val="0"/>
+          <w:numId w:val="3"/>
+        </w:numPr>
+      </w:pPr>
+      <w:bookmarkStart w:id="9" w:name="_Toc96256275"/>
+      <w:r>
+        <w:lastRenderedPageBreak/>
+        <w:t>Pruebas de funcionamiento</w:t>
+      </w:r>
+      <w:bookmarkEnd w:id="9"/>
+    </w:p>
+    <w:p/>
     <w:p>
       <w:pPr>
         <w:rPr>
@@ -17,6 +1396,375 @@
     </w:sectPr>
   </w:body>
 </w:document>
+</file>
+
+<file path=word/comments.xml><?xml version="1.0" encoding="utf-8"?>
+<w:comments xmlns:wpc="http://schemas.microsoft.com/office/word/2010/wordprocessingCanvas" xmlns:cx="http://schemas.microsoft.com/office/drawing/2014/chartex" xmlns:cx1="http://schemas.microsoft.com/office/drawing/2015/9/8/chartex" xmlns:cx2="http://schemas.microsoft.com/office/drawing/2015/10/21/chartex" xmlns:cx3="http://schemas.microsoft.com/office/drawing/2016/5/9/chartex" xmlns:cx4="http://schemas.microsoft.com/office/drawing/2016/5/10/chartex" xmlns:cx5="http://schemas.microsoft.com/office/drawing/2016/5/11/chartex" xmlns:cx6="http://schemas.microsoft.com/office/drawing/2016/5/12/chartex" xmlns:cx7="http://schemas.microsoft.com/office/drawing/2016/5/13/chartex" xmlns:cx8="http://schemas.microsoft.com/office/drawing/2016/5/14/chartex" xmlns:mc="http://schemas.openxmlformats.org/markup-compatibility/2006" xmlns:aink="http://schemas.microsoft.com/office/drawing/2016/ink" xmlns:am3d="http://schemas.microsoft.com/office/drawing/2017/model3d" xmlns:o="urn:schemas-microsoft-com:office:office" xmlns:r="http://schemas.openxmlformats.org/officeDocument/2006/relationships" xmlns:m="http://schemas.openxmlformats.org/officeDocument/2006/math" xmlns:v="urn:schemas-microsoft-com:vml" xmlns:wp14="http://schemas.microsoft.com/office/word/2010/wordprocessingDrawing" xmlns:wp="http://schemas.openxmlformats.org/drawingml/2006/wordprocessingDrawing" xmlns:w10="urn:schemas-microsoft-com:office:word" xmlns:w="http://schemas.openxmlformats.org/wordprocessingml/2006/main" xmlns:w14="http://schemas.microsoft.com/office/word/2010/wordml" xmlns:w15="http://schemas.microsoft.com/office/word/2012/wordml" xmlns:w16cex="http://schemas.microsoft.com/office/word/2018/wordml/cex" xmlns:w16cid="http://schemas.microsoft.com/office/word/2016/wordml/cid" xmlns:w16="http://schemas.microsoft.com/office/word/2018/wordml" xmlns:w16sdtdh="http://schemas.microsoft.com/office/word/2020/wordml/sdtdatahash" xmlns:w16se="http://schemas.microsoft.com/office/word/2015/wordml/symex" xmlns:wpg="http://schemas.microsoft.com/office/word/2010/wordprocessingGroup" xmlns:wpi="http://schemas.microsoft.com/office/word/2010/wordprocessingInk" xmlns:wne="http://schemas.microsoft.com/office/word/2006/wordml" xmlns:wps="http://schemas.microsoft.com/office/word/2010/wordprocessingShape" mc:Ignorable="w14 w15 w16se w16cid w16 w16cex w16sdtdh wp14">
+  <w:comment w:id="2" w:author="Juan Federico Escobar Villegas" w:date="2022-02-20T14:58:00Z" w:initials="JFEV">
+    <w:p>
+      <w:pPr>
+        <w:pStyle w:val="Textocomentario"/>
+      </w:pPr>
+      <w:r>
+        <w:rPr>
+          <w:rStyle w:val="Refdecomentario"/>
+        </w:rPr>
+        <w:annotationRef/>
+      </w:r>
+      <w:r>
+        <w:rPr>
+          <w:lang w:val="en-US"/>
+        </w:rPr>
+        <w:t xml:space="preserve">UML Al </w:t>
+      </w:r>
+      <w:proofErr w:type="spellStart"/>
+      <w:r>
+        <w:rPr>
+          <w:lang w:val="en-US"/>
+        </w:rPr>
+        <w:t>momento</w:t>
+      </w:r>
+      <w:proofErr w:type="spellEnd"/>
+      <w:r>
+        <w:rPr>
+          <w:lang w:val="en-US"/>
+        </w:rPr>
+        <w:t xml:space="preserve"> de 2:58 del Domingo</w:t>
+      </w:r>
+    </w:p>
+  </w:comment>
+</w:comments>
+</file>
+
+<file path=word/commentsExtended.xml><?xml version="1.0" encoding="utf-8"?>
+<w15:commentsEx xmlns:wpc="http://schemas.microsoft.com/office/word/2010/wordprocessingCanvas" xmlns:cx="http://schemas.microsoft.com/office/drawing/2014/chartex" xmlns:cx1="http://schemas.microsoft.com/office/drawing/2015/9/8/chartex" xmlns:cx2="http://schemas.microsoft.com/office/drawing/2015/10/21/chartex" xmlns:cx3="http://schemas.microsoft.com/office/drawing/2016/5/9/chartex" xmlns:cx4="http://schemas.microsoft.com/office/drawing/2016/5/10/chartex" xmlns:cx5="http://schemas.microsoft.com/office/drawing/2016/5/11/chartex" xmlns:cx6="http://schemas.microsoft.com/office/drawing/2016/5/12/chartex" xmlns:cx7="http://schemas.microsoft.com/office/drawing/2016/5/13/chartex" xmlns:cx8="http://schemas.microsoft.com/office/drawing/2016/5/14/chartex" xmlns:mc="http://schemas.openxmlformats.org/markup-compatibility/2006" xmlns:aink="http://schemas.microsoft.com/office/drawing/2016/ink" xmlns:am3d="http://schemas.microsoft.com/office/drawing/2017/model3d" xmlns:o="urn:schemas-microsoft-com:office:office" xmlns:r="http://schemas.openxmlformats.org/officeDocument/2006/relationships" xmlns:m="http://schemas.openxmlformats.org/officeDocument/2006/math" xmlns:v="urn:schemas-microsoft-com:vml" xmlns:wp14="http://schemas.microsoft.com/office/word/2010/wordprocessingDrawing" xmlns:wp="http://schemas.openxmlformats.org/drawingml/2006/wordprocessingDrawing" xmlns:w10="urn:schemas-microsoft-com:office:word" xmlns:w="http://schemas.openxmlformats.org/wordprocessingml/2006/main" xmlns:w14="http://schemas.microsoft.com/office/word/2010/wordml" xmlns:w15="http://schemas.microsoft.com/office/word/2012/wordml" xmlns:w16cex="http://schemas.microsoft.com/office/word/2018/wordml/cex" xmlns:w16cid="http://schemas.microsoft.com/office/word/2016/wordml/cid" xmlns:w16="http://schemas.microsoft.com/office/word/2018/wordml" xmlns:w16sdtdh="http://schemas.microsoft.com/office/word/2020/wordml/sdtdatahash" xmlns:w16se="http://schemas.microsoft.com/office/word/2015/wordml/symex" xmlns:wpg="http://schemas.microsoft.com/office/word/2010/wordprocessingGroup" xmlns:wpi="http://schemas.microsoft.com/office/word/2010/wordprocessingInk" xmlns:wne="http://schemas.microsoft.com/office/word/2006/wordml" xmlns:wps="http://schemas.microsoft.com/office/word/2010/wordprocessingShape" mc:Ignorable="w14 w15 w16se w16cid w16 w16cex w16sdtdh wp14">
+  <w15:commentEx w15:paraId="55AC3D36" w15:done="0"/>
+</w15:commentsEx>
+</file>
+
+<file path=word/commentsExtensible.xml><?xml version="1.0" encoding="utf-8"?>
+<w16cex:commentsExtensible xmlns:wpc="http://schemas.microsoft.com/office/word/2010/wordprocessingCanvas" xmlns:cx="http://schemas.microsoft.com/office/drawing/2014/chartex" xmlns:cx1="http://schemas.microsoft.com/office/drawing/2015/9/8/chartex" xmlns:cx2="http://schemas.microsoft.com/office/drawing/2015/10/21/chartex" xmlns:cx3="http://schemas.microsoft.com/office/drawing/2016/5/9/chartex" xmlns:cx4="http://schemas.microsoft.com/office/drawing/2016/5/10/chartex" xmlns:cx5="http://schemas.microsoft.com/office/drawing/2016/5/11/chartex" xmlns:cx6="http://schemas.microsoft.com/office/drawing/2016/5/12/chartex" xmlns:cx7="http://schemas.microsoft.com/office/drawing/2016/5/13/chartex" xmlns:cx8="http://schemas.microsoft.com/office/drawing/2016/5/14/chartex" xmlns:mc="http://schemas.openxmlformats.org/markup-compatibility/2006" xmlns:aink="http://schemas.microsoft.com/office/drawing/2016/ink" xmlns:am3d="http://schemas.microsoft.com/office/drawing/2017/model3d" xmlns:o="urn:schemas-microsoft-com:office:office" xmlns:r="http://schemas.openxmlformats.org/officeDocument/2006/relationships" xmlns:m="http://schemas.openxmlformats.org/officeDocument/2006/math" xmlns:v="urn:schemas-microsoft-com:vml" xmlns:wp14="http://schemas.microsoft.com/office/word/2010/wordprocessingDrawing" xmlns:wp="http://schemas.openxmlformats.org/drawingml/2006/wordprocessingDrawing" xmlns:w10="urn:schemas-microsoft-com:office:word" xmlns:w="http://schemas.openxmlformats.org/wordprocessingml/2006/main" xmlns:w14="http://schemas.microsoft.com/office/word/2010/wordml" xmlns:w15="http://schemas.microsoft.com/office/word/2012/wordml" xmlns:w16cex="http://schemas.microsoft.com/office/word/2018/wordml/cex" xmlns:w16cid="http://schemas.microsoft.com/office/word/2016/wordml/cid" xmlns:w16="http://schemas.microsoft.com/office/word/2018/wordml" xmlns:w16sdtdh="http://schemas.microsoft.com/office/word/2020/wordml/sdtdatahash" xmlns:w16se="http://schemas.microsoft.com/office/word/2015/wordml/symex" xmlns:wpg="http://schemas.microsoft.com/office/word/2010/wordprocessingGroup" xmlns:wpi="http://schemas.microsoft.com/office/word/2010/wordprocessingInk" xmlns:wne="http://schemas.microsoft.com/office/word/2006/wordml" xmlns:wps="http://schemas.microsoft.com/office/word/2010/wordprocessingShape" mc:Ignorable="w14 w15 w16se w16cid w16 w16cex w16sdtdh wp14">
+  <w16cex:commentExtensible w16cex:durableId="25BCD5A1" w16cex:dateUtc="2022-02-20T19:58:00Z"/>
+</w16cex:commentsExtensible>
+</file>
+
+<file path=word/commentsIds.xml><?xml version="1.0" encoding="utf-8"?>
+<w16cid:commentsIds xmlns:wpc="http://schemas.microsoft.com/office/word/2010/wordprocessingCanvas" xmlns:cx="http://schemas.microsoft.com/office/drawing/2014/chartex" xmlns:cx1="http://schemas.microsoft.com/office/drawing/2015/9/8/chartex" xmlns:cx2="http://schemas.microsoft.com/office/drawing/2015/10/21/chartex" xmlns:cx3="http://schemas.microsoft.com/office/drawing/2016/5/9/chartex" xmlns:cx4="http://schemas.microsoft.com/office/drawing/2016/5/10/chartex" xmlns:cx5="http://schemas.microsoft.com/office/drawing/2016/5/11/chartex" xmlns:cx6="http://schemas.microsoft.com/office/drawing/2016/5/12/chartex" xmlns:cx7="http://schemas.microsoft.com/office/drawing/2016/5/13/chartex" xmlns:cx8="http://schemas.microsoft.com/office/drawing/2016/5/14/chartex" xmlns:mc="http://schemas.openxmlformats.org/markup-compatibility/2006" xmlns:aink="http://schemas.microsoft.com/office/drawing/2016/ink" xmlns:am3d="http://schemas.microsoft.com/office/drawing/2017/model3d" xmlns:o="urn:schemas-microsoft-com:office:office" xmlns:r="http://schemas.openxmlformats.org/officeDocument/2006/relationships" xmlns:m="http://schemas.openxmlformats.org/officeDocument/2006/math" xmlns:v="urn:schemas-microsoft-com:vml" xmlns:wp14="http://schemas.microsoft.com/office/word/2010/wordprocessingDrawing" xmlns:wp="http://schemas.openxmlformats.org/drawingml/2006/wordprocessingDrawing" xmlns:w10="urn:schemas-microsoft-com:office:word" xmlns:w="http://schemas.openxmlformats.org/wordprocessingml/2006/main" xmlns:w14="http://schemas.microsoft.com/office/word/2010/wordml" xmlns:w15="http://schemas.microsoft.com/office/word/2012/wordml" xmlns:w16cex="http://schemas.microsoft.com/office/word/2018/wordml/cex" xmlns:w16cid="http://schemas.microsoft.com/office/word/2016/wordml/cid" xmlns:w16="http://schemas.microsoft.com/office/word/2018/wordml" xmlns:w16sdtdh="http://schemas.microsoft.com/office/word/2020/wordml/sdtdatahash" xmlns:w16se="http://schemas.microsoft.com/office/word/2015/wordml/symex" xmlns:wpg="http://schemas.microsoft.com/office/word/2010/wordprocessingGroup" xmlns:wpi="http://schemas.microsoft.com/office/word/2010/wordprocessingInk" xmlns:wne="http://schemas.microsoft.com/office/word/2006/wordml" xmlns:wps="http://schemas.microsoft.com/office/word/2010/wordprocessingShape" mc:Ignorable="w14 w15 w16se w16cid w16 w16cex w16sdtdh wp14">
+  <w16cid:commentId w16cid:paraId="55AC3D36" w16cid:durableId="25BCD5A1"/>
+</w16cid:commentsIds>
+</file>
+
+<file path=word/numbering.xml><?xml version="1.0" encoding="utf-8"?>
+<w:numbering xmlns:wpc="http://schemas.microsoft.com/office/word/2010/wordprocessingCanvas" xmlns:cx="http://schemas.microsoft.com/office/drawing/2014/chartex" xmlns:cx1="http://schemas.microsoft.com/office/drawing/2015/9/8/chartex" xmlns:cx2="http://schemas.microsoft.com/office/drawing/2015/10/21/chartex" xmlns:cx3="http://schemas.microsoft.com/office/drawing/2016/5/9/chartex" xmlns:cx4="http://schemas.microsoft.com/office/drawing/2016/5/10/chartex" xmlns:cx5="http://schemas.microsoft.com/office/drawing/2016/5/11/chartex" xmlns:cx6="http://schemas.microsoft.com/office/drawing/2016/5/12/chartex" xmlns:cx7="http://schemas.microsoft.com/office/drawing/2016/5/13/chartex" xmlns:cx8="http://schemas.microsoft.com/office/drawing/2016/5/14/chartex" xmlns:mc="http://schemas.openxmlformats.org/markup-compatibility/2006" xmlns:aink="http://schemas.microsoft.com/office/drawing/2016/ink" xmlns:am3d="http://schemas.microsoft.com/office/drawing/2017/model3d" xmlns:o="urn:schemas-microsoft-com:office:office" xmlns:r="http://schemas.openxmlformats.org/officeDocument/2006/relationships" xmlns:m="http://schemas.openxmlformats.org/officeDocument/2006/math" xmlns:v="urn:schemas-microsoft-com:vml" xmlns:wp14="http://schemas.microsoft.com/office/word/2010/wordprocessingDrawing" xmlns:wp="http://schemas.openxmlformats.org/drawingml/2006/wordprocessingDrawing" xmlns:w10="urn:schemas-microsoft-com:office:word" xmlns:w="http://schemas.openxmlformats.org/wordprocessingml/2006/main" xmlns:w14="http://schemas.microsoft.com/office/word/2010/wordml" xmlns:w15="http://schemas.microsoft.com/office/word/2012/wordml" xmlns:w16cex="http://schemas.microsoft.com/office/word/2018/wordml/cex" xmlns:w16cid="http://schemas.microsoft.com/office/word/2016/wordml/cid" xmlns:w16="http://schemas.microsoft.com/office/word/2018/wordml" xmlns:w16sdtdh="http://schemas.microsoft.com/office/word/2020/wordml/sdtdatahash" xmlns:w16se="http://schemas.microsoft.com/office/word/2015/wordml/symex" xmlns:wpg="http://schemas.microsoft.com/office/word/2010/wordprocessingGroup" xmlns:wpi="http://schemas.microsoft.com/office/word/2010/wordprocessingInk" xmlns:wne="http://schemas.microsoft.com/office/word/2006/wordml" xmlns:wps="http://schemas.microsoft.com/office/word/2010/wordprocessingShape" mc:Ignorable="w14 w15 w16se w16cid w16 w16cex w16sdtdh wp14">
+  <w:abstractNum w:abstractNumId="0" w15:restartNumberingAfterBreak="0">
+    <w:nsid w:val="203666DF"/>
+    <w:multiLevelType w:val="hybridMultilevel"/>
+    <w:tmpl w:val="9CC248E6"/>
+    <w:lvl w:ilvl="0" w:tplc="240A000F">
+      <w:start w:val="1"/>
+      <w:numFmt w:val="decimal"/>
+      <w:lvlText w:val="%1."/>
+      <w:lvlJc w:val="left"/>
+      <w:pPr>
+        <w:ind w:left="720" w:hanging="360"/>
+      </w:pPr>
+      <w:rPr>
+        <w:rFonts w:hint="default"/>
+      </w:rPr>
+    </w:lvl>
+    <w:lvl w:ilvl="1" w:tplc="240A0019" w:tentative="1">
+      <w:start w:val="1"/>
+      <w:numFmt w:val="lowerLetter"/>
+      <w:lvlText w:val="%2."/>
+      <w:lvlJc w:val="left"/>
+      <w:pPr>
+        <w:ind w:left="1440" w:hanging="360"/>
+      </w:pPr>
+    </w:lvl>
+    <w:lvl w:ilvl="2" w:tplc="240A001B" w:tentative="1">
+      <w:start w:val="1"/>
+      <w:numFmt w:val="lowerRoman"/>
+      <w:lvlText w:val="%3."/>
+      <w:lvlJc w:val="right"/>
+      <w:pPr>
+        <w:ind w:left="2160" w:hanging="180"/>
+      </w:pPr>
+    </w:lvl>
+    <w:lvl w:ilvl="3" w:tplc="240A000F" w:tentative="1">
+      <w:start w:val="1"/>
+      <w:numFmt w:val="decimal"/>
+      <w:lvlText w:val="%4."/>
+      <w:lvlJc w:val="left"/>
+      <w:pPr>
+        <w:ind w:left="2880" w:hanging="360"/>
+      </w:pPr>
+    </w:lvl>
+    <w:lvl w:ilvl="4" w:tplc="240A0019" w:tentative="1">
+      <w:start w:val="1"/>
+      <w:numFmt w:val="lowerLetter"/>
+      <w:lvlText w:val="%5."/>
+      <w:lvlJc w:val="left"/>
+      <w:pPr>
+        <w:ind w:left="3600" w:hanging="360"/>
+      </w:pPr>
+    </w:lvl>
+    <w:lvl w:ilvl="5" w:tplc="240A001B" w:tentative="1">
+      <w:start w:val="1"/>
+      <w:numFmt w:val="lowerRoman"/>
+      <w:lvlText w:val="%6."/>
+      <w:lvlJc w:val="right"/>
+      <w:pPr>
+        <w:ind w:left="4320" w:hanging="180"/>
+      </w:pPr>
+    </w:lvl>
+    <w:lvl w:ilvl="6" w:tplc="240A000F" w:tentative="1">
+      <w:start w:val="1"/>
+      <w:numFmt w:val="decimal"/>
+      <w:lvlText w:val="%7."/>
+      <w:lvlJc w:val="left"/>
+      <w:pPr>
+        <w:ind w:left="5040" w:hanging="360"/>
+      </w:pPr>
+    </w:lvl>
+    <w:lvl w:ilvl="7" w:tplc="240A0019" w:tentative="1">
+      <w:start w:val="1"/>
+      <w:numFmt w:val="lowerLetter"/>
+      <w:lvlText w:val="%8."/>
+      <w:lvlJc w:val="left"/>
+      <w:pPr>
+        <w:ind w:left="5760" w:hanging="360"/>
+      </w:pPr>
+    </w:lvl>
+    <w:lvl w:ilvl="8" w:tplc="240A001B" w:tentative="1">
+      <w:start w:val="1"/>
+      <w:numFmt w:val="lowerRoman"/>
+      <w:lvlText w:val="%9."/>
+      <w:lvlJc w:val="right"/>
+      <w:pPr>
+        <w:ind w:left="6480" w:hanging="180"/>
+      </w:pPr>
+    </w:lvl>
+  </w:abstractNum>
+  <w:abstractNum w:abstractNumId="1" w15:restartNumberingAfterBreak="0">
+    <w:nsid w:val="48CD1592"/>
+    <w:multiLevelType w:val="hybridMultilevel"/>
+    <w:tmpl w:val="F0A46680"/>
+    <w:lvl w:ilvl="0" w:tplc="240A000F">
+      <w:start w:val="1"/>
+      <w:numFmt w:val="decimal"/>
+      <w:lvlText w:val="%1."/>
+      <w:lvlJc w:val="left"/>
+      <w:pPr>
+        <w:ind w:left="360" w:hanging="360"/>
+      </w:pPr>
+      <w:rPr>
+        <w:rFonts w:hint="default"/>
+      </w:rPr>
+    </w:lvl>
+    <w:lvl w:ilvl="1" w:tplc="240A0019" w:tentative="1">
+      <w:start w:val="1"/>
+      <w:numFmt w:val="lowerLetter"/>
+      <w:lvlText w:val="%2."/>
+      <w:lvlJc w:val="left"/>
+      <w:pPr>
+        <w:ind w:left="1080" w:hanging="360"/>
+      </w:pPr>
+    </w:lvl>
+    <w:lvl w:ilvl="2" w:tplc="240A001B" w:tentative="1">
+      <w:start w:val="1"/>
+      <w:numFmt w:val="lowerRoman"/>
+      <w:lvlText w:val="%3."/>
+      <w:lvlJc w:val="right"/>
+      <w:pPr>
+        <w:ind w:left="1800" w:hanging="180"/>
+      </w:pPr>
+    </w:lvl>
+    <w:lvl w:ilvl="3" w:tplc="240A000F" w:tentative="1">
+      <w:start w:val="1"/>
+      <w:numFmt w:val="decimal"/>
+      <w:lvlText w:val="%4."/>
+      <w:lvlJc w:val="left"/>
+      <w:pPr>
+        <w:ind w:left="2520" w:hanging="360"/>
+      </w:pPr>
+    </w:lvl>
+    <w:lvl w:ilvl="4" w:tplc="240A0019" w:tentative="1">
+      <w:start w:val="1"/>
+      <w:numFmt w:val="lowerLetter"/>
+      <w:lvlText w:val="%5."/>
+      <w:lvlJc w:val="left"/>
+      <w:pPr>
+        <w:ind w:left="3240" w:hanging="360"/>
+      </w:pPr>
+    </w:lvl>
+    <w:lvl w:ilvl="5" w:tplc="240A001B" w:tentative="1">
+      <w:start w:val="1"/>
+      <w:numFmt w:val="lowerRoman"/>
+      <w:lvlText w:val="%6."/>
+      <w:lvlJc w:val="right"/>
+      <w:pPr>
+        <w:ind w:left="3960" w:hanging="180"/>
+      </w:pPr>
+    </w:lvl>
+    <w:lvl w:ilvl="6" w:tplc="240A000F" w:tentative="1">
+      <w:start w:val="1"/>
+      <w:numFmt w:val="decimal"/>
+      <w:lvlText w:val="%7."/>
+      <w:lvlJc w:val="left"/>
+      <w:pPr>
+        <w:ind w:left="4680" w:hanging="360"/>
+      </w:pPr>
+    </w:lvl>
+    <w:lvl w:ilvl="7" w:tplc="240A0019" w:tentative="1">
+      <w:start w:val="1"/>
+      <w:numFmt w:val="lowerLetter"/>
+      <w:lvlText w:val="%8."/>
+      <w:lvlJc w:val="left"/>
+      <w:pPr>
+        <w:ind w:left="5400" w:hanging="360"/>
+      </w:pPr>
+    </w:lvl>
+    <w:lvl w:ilvl="8" w:tplc="240A001B" w:tentative="1">
+      <w:start w:val="1"/>
+      <w:numFmt w:val="lowerRoman"/>
+      <w:lvlText w:val="%9."/>
+      <w:lvlJc w:val="right"/>
+      <w:pPr>
+        <w:ind w:left="6120" w:hanging="180"/>
+      </w:pPr>
+    </w:lvl>
+  </w:abstractNum>
+  <w:abstractNum w:abstractNumId="2" w15:restartNumberingAfterBreak="0">
+    <w:nsid w:val="50C26DEF"/>
+    <w:multiLevelType w:val="hybridMultilevel"/>
+    <w:tmpl w:val="E9FAD028"/>
+    <w:lvl w:ilvl="0" w:tplc="1E6A4A6E">
+      <w:start w:val="2022"/>
+      <w:numFmt w:val="bullet"/>
+      <w:lvlText w:val="-"/>
+      <w:lvlJc w:val="left"/>
+      <w:pPr>
+        <w:ind w:left="1068" w:hanging="360"/>
+      </w:pPr>
+      <w:rPr>
+        <w:rFonts w:ascii="Calibri" w:eastAsiaTheme="minorHAnsi" w:hAnsi="Calibri" w:cs="Calibri" w:hint="default"/>
+      </w:rPr>
+    </w:lvl>
+    <w:lvl w:ilvl="1" w:tplc="240A0003" w:tentative="1">
+      <w:start w:val="1"/>
+      <w:numFmt w:val="bullet"/>
+      <w:lvlText w:val="o"/>
+      <w:lvlJc w:val="left"/>
+      <w:pPr>
+        <w:ind w:left="1788" w:hanging="360"/>
+      </w:pPr>
+      <w:rPr>
+        <w:rFonts w:ascii="Courier New" w:hAnsi="Courier New" w:cs="Courier New" w:hint="default"/>
+      </w:rPr>
+    </w:lvl>
+    <w:lvl w:ilvl="2" w:tplc="240A0005" w:tentative="1">
+      <w:start w:val="1"/>
+      <w:numFmt w:val="bullet"/>
+      <w:lvlText w:val=""/>
+      <w:lvlJc w:val="left"/>
+      <w:pPr>
+        <w:ind w:left="2508" w:hanging="360"/>
+      </w:pPr>
+      <w:rPr>
+        <w:rFonts w:ascii="Wingdings" w:hAnsi="Wingdings" w:hint="default"/>
+      </w:rPr>
+    </w:lvl>
+    <w:lvl w:ilvl="3" w:tplc="240A0001" w:tentative="1">
+      <w:start w:val="1"/>
+      <w:numFmt w:val="bullet"/>
+      <w:lvlText w:val=""/>
+      <w:lvlJc w:val="left"/>
+      <w:pPr>
+        <w:ind w:left="3228" w:hanging="360"/>
+      </w:pPr>
+      <w:rPr>
+        <w:rFonts w:ascii="Symbol" w:hAnsi="Symbol" w:hint="default"/>
+      </w:rPr>
+    </w:lvl>
+    <w:lvl w:ilvl="4" w:tplc="240A0003" w:tentative="1">
+      <w:start w:val="1"/>
+      <w:numFmt w:val="bullet"/>
+      <w:lvlText w:val="o"/>
+      <w:lvlJc w:val="left"/>
+      <w:pPr>
+        <w:ind w:left="3948" w:hanging="360"/>
+      </w:pPr>
+      <w:rPr>
+        <w:rFonts w:ascii="Courier New" w:hAnsi="Courier New" w:cs="Courier New" w:hint="default"/>
+      </w:rPr>
+    </w:lvl>
+    <w:lvl w:ilvl="5" w:tplc="240A0005" w:tentative="1">
+      <w:start w:val="1"/>
+      <w:numFmt w:val="bullet"/>
+      <w:lvlText w:val=""/>
+      <w:lvlJc w:val="left"/>
+      <w:pPr>
+        <w:ind w:left="4668" w:hanging="360"/>
+      </w:pPr>
+      <w:rPr>
+        <w:rFonts w:ascii="Wingdings" w:hAnsi="Wingdings" w:hint="default"/>
+      </w:rPr>
+    </w:lvl>
+    <w:lvl w:ilvl="6" w:tplc="240A0001" w:tentative="1">
+      <w:start w:val="1"/>
+      <w:numFmt w:val="bullet"/>
+      <w:lvlText w:val=""/>
+      <w:lvlJc w:val="left"/>
+      <w:pPr>
+        <w:ind w:left="5388" w:hanging="360"/>
+      </w:pPr>
+      <w:rPr>
+        <w:rFonts w:ascii="Symbol" w:hAnsi="Symbol" w:hint="default"/>
+      </w:rPr>
+    </w:lvl>
+    <w:lvl w:ilvl="7" w:tplc="240A0003" w:tentative="1">
+      <w:start w:val="1"/>
+      <w:numFmt w:val="bullet"/>
+      <w:lvlText w:val="o"/>
+      <w:lvlJc w:val="left"/>
+      <w:pPr>
+        <w:ind w:left="6108" w:hanging="360"/>
+      </w:pPr>
+      <w:rPr>
+        <w:rFonts w:ascii="Courier New" w:hAnsi="Courier New" w:cs="Courier New" w:hint="default"/>
+      </w:rPr>
+    </w:lvl>
+    <w:lvl w:ilvl="8" w:tplc="240A0005" w:tentative="1">
+      <w:start w:val="1"/>
+      <w:numFmt w:val="bullet"/>
+      <w:lvlText w:val=""/>
+      <w:lvlJc w:val="left"/>
+      <w:pPr>
+        <w:ind w:left="6828" w:hanging="360"/>
+      </w:pPr>
+      <w:rPr>
+        <w:rFonts w:ascii="Wingdings" w:hAnsi="Wingdings" w:hint="default"/>
+      </w:rPr>
+    </w:lvl>
+  </w:abstractNum>
+  <w:num w:numId="1">
+    <w:abstractNumId w:val="0"/>
+  </w:num>
+  <w:num w:numId="2">
+    <w:abstractNumId w:val="2"/>
+  </w:num>
+  <w:num w:numId="3">
+    <w:abstractNumId w:val="1"/>
+  </w:num>
+</w:numbering>
+</file>
+
+<file path=word/people.xml><?xml version="1.0" encoding="utf-8"?>
+<w15:people xmlns:wpc="http://schemas.microsoft.com/office/word/2010/wordprocessingCanvas" xmlns:cx="http://schemas.microsoft.com/office/drawing/2014/chartex" xmlns:cx1="http://schemas.microsoft.com/office/drawing/2015/9/8/chartex" xmlns:cx2="http://schemas.microsoft.com/office/drawing/2015/10/21/chartex" xmlns:cx3="http://schemas.microsoft.com/office/drawing/2016/5/9/chartex" xmlns:cx4="http://schemas.microsoft.com/office/drawing/2016/5/10/chartex" xmlns:cx5="http://schemas.microsoft.com/office/drawing/2016/5/11/chartex" xmlns:cx6="http://schemas.microsoft.com/office/drawing/2016/5/12/chartex" xmlns:cx7="http://schemas.microsoft.com/office/drawing/2016/5/13/chartex" xmlns:cx8="http://schemas.microsoft.com/office/drawing/2016/5/14/chartex" xmlns:mc="http://schemas.openxmlformats.org/markup-compatibility/2006" xmlns:aink="http://schemas.microsoft.com/office/drawing/2016/ink" xmlns:am3d="http://schemas.microsoft.com/office/drawing/2017/model3d" xmlns:o="urn:schemas-microsoft-com:office:office" xmlns:r="http://schemas.openxmlformats.org/officeDocument/2006/relationships" xmlns:m="http://schemas.openxmlformats.org/officeDocument/2006/math" xmlns:v="urn:schemas-microsoft-com:vml" xmlns:wp14="http://schemas.microsoft.com/office/word/2010/wordprocessingDrawing" xmlns:wp="http://schemas.openxmlformats.org/drawingml/2006/wordprocessingDrawing" xmlns:w10="urn:schemas-microsoft-com:office:word" xmlns:w="http://schemas.openxmlformats.org/wordprocessingml/2006/main" xmlns:w14="http://schemas.microsoft.com/office/word/2010/wordml" xmlns:w15="http://schemas.microsoft.com/office/word/2012/wordml" xmlns:w16cex="http://schemas.microsoft.com/office/word/2018/wordml/cex" xmlns:w16cid="http://schemas.microsoft.com/office/word/2016/wordml/cid" xmlns:w16="http://schemas.microsoft.com/office/word/2018/wordml" xmlns:w16sdtdh="http://schemas.microsoft.com/office/word/2020/wordml/sdtdatahash" xmlns:w16se="http://schemas.microsoft.com/office/word/2015/wordml/symex" xmlns:wpg="http://schemas.microsoft.com/office/word/2010/wordprocessingGroup" xmlns:wpi="http://schemas.microsoft.com/office/word/2010/wordprocessingInk" xmlns:wne="http://schemas.microsoft.com/office/word/2006/wordml" xmlns:wps="http://schemas.microsoft.com/office/word/2010/wordprocessingShape" mc:Ignorable="w14 w15 w16se w16cid w16 w16cex w16sdtdh wp14">
+  <w15:person w15:author="Juan Federico Escobar Villegas">
+    <w15:presenceInfo w15:providerId="Windows Live" w15:userId="dcb49a41efa09dc7"/>
+  </w15:person>
+</w15:people>
 </file>
 
 <file path=word/styles.xml><?xml version="1.0" encoding="utf-8"?>
@@ -418,6 +2166,71 @@
     <w:name w:val="Normal"/>
     <w:qFormat/>
   </w:style>
+  <w:style w:type="paragraph" w:styleId="Ttulo1">
+    <w:name w:val="heading 1"/>
+    <w:basedOn w:val="Normal"/>
+    <w:next w:val="Normal"/>
+    <w:link w:val="Ttulo1Car"/>
+    <w:uiPriority w:val="9"/>
+    <w:qFormat/>
+    <w:rsid w:val="005E290A"/>
+    <w:pPr>
+      <w:keepNext/>
+      <w:keepLines/>
+      <w:spacing w:before="240" w:after="0"/>
+      <w:outlineLvl w:val="0"/>
+    </w:pPr>
+    <w:rPr>
+      <w:rFonts w:asciiTheme="majorHAnsi" w:eastAsiaTheme="majorEastAsia" w:hAnsiTheme="majorHAnsi" w:cstheme="majorBidi"/>
+      <w:color w:val="2F5496" w:themeColor="accent1" w:themeShade="BF"/>
+      <w:sz w:val="32"/>
+      <w:szCs w:val="32"/>
+    </w:rPr>
+  </w:style>
+  <w:style w:type="paragraph" w:styleId="Ttulo2">
+    <w:name w:val="heading 2"/>
+    <w:basedOn w:val="Normal"/>
+    <w:next w:val="Normal"/>
+    <w:link w:val="Ttulo2Car"/>
+    <w:uiPriority w:val="9"/>
+    <w:unhideWhenUsed/>
+    <w:qFormat/>
+    <w:rsid w:val="006831B2"/>
+    <w:pPr>
+      <w:keepNext/>
+      <w:keepLines/>
+      <w:spacing w:before="40" w:after="0"/>
+      <w:outlineLvl w:val="1"/>
+    </w:pPr>
+    <w:rPr>
+      <w:rFonts w:asciiTheme="majorHAnsi" w:eastAsiaTheme="majorEastAsia" w:hAnsiTheme="majorHAnsi" w:cstheme="majorBidi"/>
+      <w:color w:val="2F5496" w:themeColor="accent1" w:themeShade="BF"/>
+      <w:sz w:val="26"/>
+      <w:szCs w:val="26"/>
+    </w:rPr>
+  </w:style>
+  <w:style w:type="paragraph" w:styleId="Ttulo3">
+    <w:name w:val="heading 3"/>
+    <w:basedOn w:val="Normal"/>
+    <w:next w:val="Normal"/>
+    <w:link w:val="Ttulo3Car"/>
+    <w:uiPriority w:val="9"/>
+    <w:unhideWhenUsed/>
+    <w:qFormat/>
+    <w:rsid w:val="006831B2"/>
+    <w:pPr>
+      <w:keepNext/>
+      <w:keepLines/>
+      <w:spacing w:before="40" w:after="0"/>
+      <w:outlineLvl w:val="2"/>
+    </w:pPr>
+    <w:rPr>
+      <w:rFonts w:asciiTheme="majorHAnsi" w:eastAsiaTheme="majorEastAsia" w:hAnsiTheme="majorHAnsi" w:cstheme="majorBidi"/>
+      <w:color w:val="1F3763" w:themeColor="accent1" w:themeShade="7F"/>
+      <w:sz w:val="24"/>
+      <w:szCs w:val="24"/>
+    </w:rPr>
+  </w:style>
   <w:style w:type="character" w:default="1" w:styleId="Fuentedeprrafopredeter">
     <w:name w:val="Default Paragraph Font"/>
     <w:uiPriority w:val="1"/>
@@ -444,6 +2257,251 @@
     <w:uiPriority w:val="99"/>
     <w:semiHidden/>
     <w:unhideWhenUsed/>
+  </w:style>
+  <w:style w:type="paragraph" w:styleId="Ttulo">
+    <w:name w:val="Title"/>
+    <w:basedOn w:val="Normal"/>
+    <w:next w:val="Normal"/>
+    <w:link w:val="TtuloCar"/>
+    <w:uiPriority w:val="10"/>
+    <w:qFormat/>
+    <w:rsid w:val="006831B2"/>
+    <w:pPr>
+      <w:spacing w:after="0" w:line="240" w:lineRule="auto"/>
+      <w:contextualSpacing/>
+    </w:pPr>
+    <w:rPr>
+      <w:rFonts w:asciiTheme="majorHAnsi" w:eastAsiaTheme="majorEastAsia" w:hAnsiTheme="majorHAnsi" w:cstheme="majorBidi"/>
+      <w:spacing w:val="-10"/>
+      <w:kern w:val="28"/>
+      <w:sz w:val="56"/>
+      <w:szCs w:val="56"/>
+    </w:rPr>
+  </w:style>
+  <w:style w:type="character" w:customStyle="1" w:styleId="TtuloCar">
+    <w:name w:val="Título Car"/>
+    <w:basedOn w:val="Fuentedeprrafopredeter"/>
+    <w:link w:val="Ttulo"/>
+    <w:uiPriority w:val="10"/>
+    <w:rsid w:val="006831B2"/>
+    <w:rPr>
+      <w:rFonts w:asciiTheme="majorHAnsi" w:eastAsiaTheme="majorEastAsia" w:hAnsiTheme="majorHAnsi" w:cstheme="majorBidi"/>
+      <w:spacing w:val="-10"/>
+      <w:kern w:val="28"/>
+      <w:sz w:val="56"/>
+      <w:szCs w:val="56"/>
+    </w:rPr>
+  </w:style>
+  <w:style w:type="paragraph" w:styleId="Subttulo">
+    <w:name w:val="Subtitle"/>
+    <w:basedOn w:val="Normal"/>
+    <w:next w:val="Normal"/>
+    <w:link w:val="SubttuloCar"/>
+    <w:uiPriority w:val="11"/>
+    <w:qFormat/>
+    <w:rsid w:val="006831B2"/>
+    <w:pPr>
+      <w:numPr>
+        <w:ilvl w:val="1"/>
+      </w:numPr>
+    </w:pPr>
+    <w:rPr>
+      <w:rFonts w:eastAsiaTheme="minorEastAsia"/>
+      <w:color w:val="5A5A5A" w:themeColor="text1" w:themeTint="A5"/>
+      <w:spacing w:val="15"/>
+    </w:rPr>
+  </w:style>
+  <w:style w:type="character" w:customStyle="1" w:styleId="SubttuloCar">
+    <w:name w:val="Subtítulo Car"/>
+    <w:basedOn w:val="Fuentedeprrafopredeter"/>
+    <w:link w:val="Subttulo"/>
+    <w:uiPriority w:val="11"/>
+    <w:rsid w:val="006831B2"/>
+    <w:rPr>
+      <w:rFonts w:eastAsiaTheme="minorEastAsia"/>
+      <w:color w:val="5A5A5A" w:themeColor="text1" w:themeTint="A5"/>
+      <w:spacing w:val="15"/>
+    </w:rPr>
+  </w:style>
+  <w:style w:type="character" w:customStyle="1" w:styleId="Ttulo2Car">
+    <w:name w:val="Título 2 Car"/>
+    <w:basedOn w:val="Fuentedeprrafopredeter"/>
+    <w:link w:val="Ttulo2"/>
+    <w:uiPriority w:val="9"/>
+    <w:rsid w:val="006831B2"/>
+    <w:rPr>
+      <w:rFonts w:asciiTheme="majorHAnsi" w:eastAsiaTheme="majorEastAsia" w:hAnsiTheme="majorHAnsi" w:cstheme="majorBidi"/>
+      <w:color w:val="2F5496" w:themeColor="accent1" w:themeShade="BF"/>
+      <w:sz w:val="26"/>
+      <w:szCs w:val="26"/>
+    </w:rPr>
+  </w:style>
+  <w:style w:type="character" w:customStyle="1" w:styleId="Ttulo3Car">
+    <w:name w:val="Título 3 Car"/>
+    <w:basedOn w:val="Fuentedeprrafopredeter"/>
+    <w:link w:val="Ttulo3"/>
+    <w:uiPriority w:val="9"/>
+    <w:rsid w:val="006831B2"/>
+    <w:rPr>
+      <w:rFonts w:asciiTheme="majorHAnsi" w:eastAsiaTheme="majorEastAsia" w:hAnsiTheme="majorHAnsi" w:cstheme="majorBidi"/>
+      <w:color w:val="1F3763" w:themeColor="accent1" w:themeShade="7F"/>
+      <w:sz w:val="24"/>
+      <w:szCs w:val="24"/>
+    </w:rPr>
+  </w:style>
+  <w:style w:type="paragraph" w:styleId="Prrafodelista">
+    <w:name w:val="List Paragraph"/>
+    <w:basedOn w:val="Normal"/>
+    <w:uiPriority w:val="34"/>
+    <w:qFormat/>
+    <w:rsid w:val="006831B2"/>
+    <w:pPr>
+      <w:ind w:left="720"/>
+      <w:contextualSpacing/>
+    </w:pPr>
+  </w:style>
+  <w:style w:type="character" w:customStyle="1" w:styleId="Ttulo1Car">
+    <w:name w:val="Título 1 Car"/>
+    <w:basedOn w:val="Fuentedeprrafopredeter"/>
+    <w:link w:val="Ttulo1"/>
+    <w:uiPriority w:val="9"/>
+    <w:rsid w:val="005E290A"/>
+    <w:rPr>
+      <w:rFonts w:asciiTheme="majorHAnsi" w:eastAsiaTheme="majorEastAsia" w:hAnsiTheme="majorHAnsi" w:cstheme="majorBidi"/>
+      <w:color w:val="2F5496" w:themeColor="accent1" w:themeShade="BF"/>
+      <w:sz w:val="32"/>
+      <w:szCs w:val="32"/>
+    </w:rPr>
+  </w:style>
+  <w:style w:type="paragraph" w:styleId="TtuloTDC">
+    <w:name w:val="TOC Heading"/>
+    <w:basedOn w:val="Ttulo1"/>
+    <w:next w:val="Normal"/>
+    <w:uiPriority w:val="39"/>
+    <w:unhideWhenUsed/>
+    <w:qFormat/>
+    <w:rsid w:val="005E290A"/>
+    <w:pPr>
+      <w:outlineLvl w:val="9"/>
+    </w:pPr>
+    <w:rPr>
+      <w:lang w:eastAsia="es-CO"/>
+    </w:rPr>
+  </w:style>
+  <w:style w:type="paragraph" w:styleId="TDC2">
+    <w:name w:val="toc 2"/>
+    <w:basedOn w:val="Normal"/>
+    <w:next w:val="Normal"/>
+    <w:autoRedefine/>
+    <w:uiPriority w:val="39"/>
+    <w:unhideWhenUsed/>
+    <w:rsid w:val="005E290A"/>
+    <w:pPr>
+      <w:spacing w:after="100"/>
+      <w:ind w:left="220"/>
+    </w:pPr>
+  </w:style>
+  <w:style w:type="paragraph" w:styleId="TDC3">
+    <w:name w:val="toc 3"/>
+    <w:basedOn w:val="Normal"/>
+    <w:next w:val="Normal"/>
+    <w:autoRedefine/>
+    <w:uiPriority w:val="39"/>
+    <w:unhideWhenUsed/>
+    <w:rsid w:val="005E290A"/>
+    <w:pPr>
+      <w:spacing w:after="100"/>
+      <w:ind w:left="440"/>
+    </w:pPr>
+  </w:style>
+  <w:style w:type="character" w:styleId="Hipervnculo">
+    <w:name w:val="Hyperlink"/>
+    <w:basedOn w:val="Fuentedeprrafopredeter"/>
+    <w:uiPriority w:val="99"/>
+    <w:unhideWhenUsed/>
+    <w:rsid w:val="005E290A"/>
+    <w:rPr>
+      <w:color w:val="0563C1" w:themeColor="hyperlink"/>
+      <w:u w:val="single"/>
+    </w:rPr>
+  </w:style>
+  <w:style w:type="paragraph" w:styleId="TDC1">
+    <w:name w:val="toc 1"/>
+    <w:basedOn w:val="Normal"/>
+    <w:next w:val="Normal"/>
+    <w:autoRedefine/>
+    <w:uiPriority w:val="39"/>
+    <w:unhideWhenUsed/>
+    <w:rsid w:val="005E290A"/>
+    <w:pPr>
+      <w:spacing w:after="100"/>
+    </w:pPr>
+  </w:style>
+  <w:style w:type="character" w:styleId="Refdecomentario">
+    <w:name w:val="annotation reference"/>
+    <w:basedOn w:val="Fuentedeprrafopredeter"/>
+    <w:uiPriority w:val="99"/>
+    <w:semiHidden/>
+    <w:unhideWhenUsed/>
+    <w:rsid w:val="00404B4D"/>
+    <w:rPr>
+      <w:sz w:val="16"/>
+      <w:szCs w:val="16"/>
+    </w:rPr>
+  </w:style>
+  <w:style w:type="paragraph" w:styleId="Textocomentario">
+    <w:name w:val="annotation text"/>
+    <w:basedOn w:val="Normal"/>
+    <w:link w:val="TextocomentarioCar"/>
+    <w:uiPriority w:val="99"/>
+    <w:unhideWhenUsed/>
+    <w:rsid w:val="00404B4D"/>
+    <w:pPr>
+      <w:spacing w:line="240" w:lineRule="auto"/>
+    </w:pPr>
+    <w:rPr>
+      <w:sz w:val="20"/>
+      <w:szCs w:val="20"/>
+    </w:rPr>
+  </w:style>
+  <w:style w:type="character" w:customStyle="1" w:styleId="TextocomentarioCar">
+    <w:name w:val="Texto comentario Car"/>
+    <w:basedOn w:val="Fuentedeprrafopredeter"/>
+    <w:link w:val="Textocomentario"/>
+    <w:uiPriority w:val="99"/>
+    <w:rsid w:val="00404B4D"/>
+    <w:rPr>
+      <w:sz w:val="20"/>
+      <w:szCs w:val="20"/>
+    </w:rPr>
+  </w:style>
+  <w:style w:type="paragraph" w:styleId="Asuntodelcomentario">
+    <w:name w:val="annotation subject"/>
+    <w:basedOn w:val="Textocomentario"/>
+    <w:next w:val="Textocomentario"/>
+    <w:link w:val="AsuntodelcomentarioCar"/>
+    <w:uiPriority w:val="99"/>
+    <w:semiHidden/>
+    <w:unhideWhenUsed/>
+    <w:rsid w:val="00404B4D"/>
+    <w:rPr>
+      <w:b/>
+      <w:bCs/>
+    </w:rPr>
+  </w:style>
+  <w:style w:type="character" w:customStyle="1" w:styleId="AsuntodelcomentarioCar">
+    <w:name w:val="Asunto del comentario Car"/>
+    <w:basedOn w:val="TextocomentarioCar"/>
+    <w:link w:val="Asuntodelcomentario"/>
+    <w:uiPriority w:val="99"/>
+    <w:semiHidden/>
+    <w:rsid w:val="00404B4D"/>
+    <w:rPr>
+      <w:b/>
+      <w:bCs/>
+      <w:sz w:val="20"/>
+      <w:szCs w:val="20"/>
+    </w:rPr>
   </w:style>
 </w:styles>
 </file>
@@ -741,4 +2799,16 @@
     </a:ext>
   </a:extLst>
 </a:theme>
+</file>
+
+<file path=customXml/item1.xml><?xml version="1.0" encoding="utf-8"?>
+<b:Sources xmlns:b="http://schemas.openxmlformats.org/officeDocument/2006/bibliography" xmlns="http://schemas.openxmlformats.org/officeDocument/2006/bibliography" SelectedStyle="\APASixthEditionOfficeOnline.xsl" StyleName="APA" Version="6"/>
+</file>
+
+<file path=customXml/itemProps1.xml><?xml version="1.0" encoding="utf-8"?>
+<ds:datastoreItem xmlns:ds="http://schemas.openxmlformats.org/officeDocument/2006/customXml" ds:itemID="{D67BDB93-2E4D-4D50-8360-2329E5C174AA}">
+  <ds:schemaRefs>
+    <ds:schemaRef ds:uri="http://schemas.openxmlformats.org/officeDocument/2006/bibliography"/>
+  </ds:schemaRefs>
+</ds:datastoreItem>
 </file>
</xml_diff>

<commit_message>
Cambios en el reporte
</commit_message>
<xml_diff>
--- a/docs/Reporte.docx
+++ b/docs/Reporte.docx
@@ -1113,6 +1113,60 @@
       </w:r>
     </w:p>
     <w:p>
+      <w:pPr>
+        <w:rPr>
+          <w:u w:val="single"/>
+        </w:rPr>
+      </w:pPr>
+      <w:r>
+        <w:t xml:space="preserve">La clase de Process1 es una especialización de la clase de </w:t>
+      </w:r>
+      <w:proofErr w:type="spellStart"/>
+      <w:r>
+        <w:t>ProducerConsumer</w:t>
+      </w:r>
+      <w:proofErr w:type="spellEnd"/>
+      <w:r>
+        <w:t xml:space="preserve"> (extiende </w:t>
+      </w:r>
+      <w:proofErr w:type="spellStart"/>
+      <w:r>
+        <w:t>producer</w:t>
+      </w:r>
+      <w:proofErr w:type="spellEnd"/>
+      <w:r>
+        <w:t xml:space="preserve"> </w:t>
+      </w:r>
+      <w:proofErr w:type="spellStart"/>
+      <w:r>
+        <w:t>consumer</w:t>
+      </w:r>
+      <w:proofErr w:type="spellEnd"/>
+      <w:r>
+        <w:t xml:space="preserve">) para tratar con el caso especifico de </w:t>
+      </w:r>
+      <w:r>
+        <w:t>procesos</w:t>
+      </w:r>
+      <w:r>
+        <w:t xml:space="preserve"> 1 , el cual tiene la particularidad que es la clase que manda todos los mensajes iniciales y es responsable de recibir al final los mensajes una vez le dan la vuelta a todos los buffers. Se </w:t>
+      </w:r>
+      <w:r>
+        <w:t>necesito</w:t>
+      </w:r>
+      <w:r>
+        <w:t xml:space="preserve"> esta especialización dado que se necesita incluir parámetros nuevos como </w:t>
+      </w:r>
+      <w:proofErr w:type="spellStart"/>
+      <w:r>
+        <w:t>messagesToSend</w:t>
+      </w:r>
+      <w:proofErr w:type="spellEnd"/>
+      <w:r>
+        <w:t xml:space="preserve"> y una estructura del run que difiere de los otros procesos. La estructura del run en este caso consiste en primero mandar el numero de mensajes especificados al buffer A, y después prepararse para recibir el numero especificado de mensajes del buffer D, una vez se completa este ciclo este también tiene que mandar el mensaje de fin para finalizar a todos los otros procesos (del 2 al 4).</w:t>
+      </w:r>
+    </w:p>
+    <w:p>
       <w:r>
         <w:t xml:space="preserve">La última clase del modelo es buffer, es en esta clase que se implementa la mayoría de la sincronización del programa, ya que es aquí que se implementa las funcionalidades de intentar insertar un mensaje (putMessage) y de intentar sacar un mensaje (popMessage) los cuales los threads (ProducerConsumer) que conectan con los buzones ejecutaran para pasar los mensajes. Adicionalmente, buffer tiene métodos específicos par a implementar comunicación activa y pasiva, por eso hay dos versiones de putMessage y popMessage, cada una con el tipo de comunicación que utiliza. </w:t>
       </w:r>
@@ -1129,11 +1183,11 @@
         <w:jc w:val="center"/>
       </w:pPr>
       <w:commentRangeStart w:id="2"/>
+      <w:commentRangeStart w:id="3"/>
       <w:r>
         <w:rPr>
           <w:noProof/>
         </w:rPr>
-        <w:lastRenderedPageBreak/>
         <w:drawing>
           <wp:inline distT="0" distB="0" distL="0" distR="0" wp14:anchorId="5020C394" wp14:editId="792DA43F">
             <wp:extent cx="3709398" cy="3478138"/>
@@ -1177,6 +1231,13 @@
         </w:rPr>
         <w:commentReference w:id="2"/>
       </w:r>
+      <w:commentRangeEnd w:id="3"/>
+      <w:r>
+        <w:rPr>
+          <w:rStyle w:val="Refdecomentario"/>
+        </w:rPr>
+        <w:commentReference w:id="3"/>
+      </w:r>
     </w:p>
     <w:p/>
     <w:p>
@@ -1187,11 +1248,11 @@
           <w:numId w:val="3"/>
         </w:numPr>
       </w:pPr>
-      <w:bookmarkStart w:id="3" w:name="_Toc96256269"/>
+      <w:bookmarkStart w:id="4" w:name="_Toc96256269"/>
       <w:r>
         <w:t>Funcionamiento global del Sistema</w:t>
       </w:r>
-      <w:bookmarkEnd w:id="3"/>
+      <w:bookmarkEnd w:id="4"/>
     </w:p>
     <w:p/>
     <w:p/>
@@ -1199,7 +1260,7 @@
       <w:pPr>
         <w:pStyle w:val="Ttulo2"/>
       </w:pPr>
-      <w:bookmarkStart w:id="4" w:name="_Toc96256270"/>
+      <w:bookmarkStart w:id="5" w:name="_Toc96256270"/>
       <w:r>
         <w:rPr>
           <w:lang w:val="en-001"/>
@@ -1209,7 +1270,7 @@
       <w:r>
         <w:t>Transmisión de mensajes</w:t>
       </w:r>
-      <w:bookmarkEnd w:id="4"/>
+      <w:bookmarkEnd w:id="5"/>
     </w:p>
     <w:p>
       <w:pPr>
@@ -1256,7 +1317,7 @@
       <w:pPr>
         <w:pStyle w:val="Ttulo2"/>
       </w:pPr>
-      <w:bookmarkStart w:id="5" w:name="_Toc96256271"/>
+      <w:bookmarkStart w:id="6" w:name="_Toc96256271"/>
       <w:r>
         <w:rPr>
           <w:lang w:val="en-001"/>
@@ -1266,7 +1327,7 @@
       <w:r>
         <w:t>Perspectiva de un buffer</w:t>
       </w:r>
-      <w:bookmarkEnd w:id="5"/>
+      <w:bookmarkEnd w:id="6"/>
     </w:p>
     <w:p>
       <w:pPr>
@@ -1277,7 +1338,7 @@
       <w:pPr>
         <w:pStyle w:val="Ttulo2"/>
       </w:pPr>
-      <w:bookmarkStart w:id="6" w:name="_Toc96256272"/>
+      <w:bookmarkStart w:id="7" w:name="_Toc96256272"/>
       <w:r>
         <w:rPr>
           <w:lang w:val="en-001"/>
@@ -1287,14 +1348,14 @@
       <w:r>
         <w:t>Sincronización entre threads</w:t>
       </w:r>
-      <w:bookmarkEnd w:id="6"/>
+      <w:bookmarkEnd w:id="7"/>
     </w:p>
     <w:p/>
     <w:p>
       <w:pPr>
         <w:pStyle w:val="Ttulo2"/>
       </w:pPr>
-      <w:bookmarkStart w:id="7" w:name="_Toc96256273"/>
+      <w:bookmarkStart w:id="8" w:name="_Toc96256273"/>
       <w:r>
         <w:rPr>
           <w:lang w:val="en-001"/>
@@ -1304,14 +1365,14 @@
       <w:r>
         <w:t>Caso especial: Proceso 1</w:t>
       </w:r>
-      <w:bookmarkEnd w:id="7"/>
+      <w:bookmarkEnd w:id="8"/>
     </w:p>
     <w:p/>
     <w:p>
       <w:pPr>
         <w:pStyle w:val="Ttulo2"/>
       </w:pPr>
-      <w:bookmarkStart w:id="8" w:name="_Toc96256274"/>
+      <w:bookmarkStart w:id="9" w:name="_Toc96256274"/>
       <w:r>
         <w:rPr>
           <w:lang w:val="en-001"/>
@@ -1321,7 +1382,7 @@
       <w:r>
         <w:t>Caso especial: Ultimo mensaje (FIN)</w:t>
       </w:r>
-      <w:bookmarkEnd w:id="8"/>
+      <w:bookmarkEnd w:id="9"/>
     </w:p>
     <w:p/>
     <w:p>
@@ -1332,12 +1393,12 @@
           <w:numId w:val="3"/>
         </w:numPr>
       </w:pPr>
-      <w:bookmarkStart w:id="9" w:name="_Toc96256275"/>
+      <w:bookmarkStart w:id="10" w:name="_Toc96256275"/>
       <w:r>
         <w:lastRenderedPageBreak/>
         <w:t>Pruebas de funcionamiento</w:t>
       </w:r>
-      <w:bookmarkEnd w:id="9"/>
+      <w:bookmarkEnd w:id="10"/>
     </w:p>
     <w:p/>
     <w:p>
@@ -1378,24 +1439,43 @@
       </w:r>
     </w:p>
   </w:comment>
+  <w:comment w:id="3" w:author="Juan Federico Escobar Villegas" w:date="2022-02-21T13:14:00Z" w:initials="JFEV">
+    <w:p>
+      <w:pPr>
+        <w:pStyle w:val="Textocomentario"/>
+      </w:pPr>
+      <w:r>
+        <w:rPr>
+          <w:rStyle w:val="Refdecomentario"/>
+        </w:rPr>
+        <w:annotationRef/>
+      </w:r>
+      <w:r>
+        <w:t>TOCA CAMBIAR PARA RELFEJAR LA NUEVA CLASE DE PROCESS 1</w:t>
+      </w:r>
+    </w:p>
+  </w:comment>
 </w:comments>
 </file>
 
 <file path=word/commentsExtended.xml><?xml version="1.0" encoding="utf-8"?>
 <w15:commentsEx xmlns:wpc="http://schemas.microsoft.com/office/word/2010/wordprocessingCanvas" xmlns:cx="http://schemas.microsoft.com/office/drawing/2014/chartex" xmlns:cx1="http://schemas.microsoft.com/office/drawing/2015/9/8/chartex" xmlns:cx2="http://schemas.microsoft.com/office/drawing/2015/10/21/chartex" xmlns:cx3="http://schemas.microsoft.com/office/drawing/2016/5/9/chartex" xmlns:cx4="http://schemas.microsoft.com/office/drawing/2016/5/10/chartex" xmlns:cx5="http://schemas.microsoft.com/office/drawing/2016/5/11/chartex" xmlns:cx6="http://schemas.microsoft.com/office/drawing/2016/5/12/chartex" xmlns:cx7="http://schemas.microsoft.com/office/drawing/2016/5/13/chartex" xmlns:cx8="http://schemas.microsoft.com/office/drawing/2016/5/14/chartex" xmlns:mc="http://schemas.openxmlformats.org/markup-compatibility/2006" xmlns:aink="http://schemas.microsoft.com/office/drawing/2016/ink" xmlns:am3d="http://schemas.microsoft.com/office/drawing/2017/model3d" xmlns:o="urn:schemas-microsoft-com:office:office" xmlns:r="http://schemas.openxmlformats.org/officeDocument/2006/relationships" xmlns:m="http://schemas.openxmlformats.org/officeDocument/2006/math" xmlns:v="urn:schemas-microsoft-com:vml" xmlns:wp14="http://schemas.microsoft.com/office/word/2010/wordprocessingDrawing" xmlns:wp="http://schemas.openxmlformats.org/drawingml/2006/wordprocessingDrawing" xmlns:w10="urn:schemas-microsoft-com:office:word" xmlns:w="http://schemas.openxmlformats.org/wordprocessingml/2006/main" xmlns:w14="http://schemas.microsoft.com/office/word/2010/wordml" xmlns:w15="http://schemas.microsoft.com/office/word/2012/wordml" xmlns:w16cex="http://schemas.microsoft.com/office/word/2018/wordml/cex" xmlns:w16cid="http://schemas.microsoft.com/office/word/2016/wordml/cid" xmlns:w16="http://schemas.microsoft.com/office/word/2018/wordml" xmlns:w16sdtdh="http://schemas.microsoft.com/office/word/2020/wordml/sdtdatahash" xmlns:w16se="http://schemas.microsoft.com/office/word/2015/wordml/symex" xmlns:wpg="http://schemas.microsoft.com/office/word/2010/wordprocessingGroup" xmlns:wpi="http://schemas.microsoft.com/office/word/2010/wordprocessingInk" xmlns:wne="http://schemas.microsoft.com/office/word/2006/wordml" xmlns:wps="http://schemas.microsoft.com/office/word/2010/wordprocessingShape" mc:Ignorable="w14 w15 w16se w16cid w16 w16cex w16sdtdh wp14">
   <w15:commentEx w15:paraId="55AC3D36" w15:done="0"/>
+  <w15:commentEx w15:paraId="048AE260" w15:paraIdParent="55AC3D36" w15:done="0"/>
 </w15:commentsEx>
 </file>
 
 <file path=word/commentsExtensible.xml><?xml version="1.0" encoding="utf-8"?>
 <w16cex:commentsExtensible xmlns:wpc="http://schemas.microsoft.com/office/word/2010/wordprocessingCanvas" xmlns:cx="http://schemas.microsoft.com/office/drawing/2014/chartex" xmlns:cx1="http://schemas.microsoft.com/office/drawing/2015/9/8/chartex" xmlns:cx2="http://schemas.microsoft.com/office/drawing/2015/10/21/chartex" xmlns:cx3="http://schemas.microsoft.com/office/drawing/2016/5/9/chartex" xmlns:cx4="http://schemas.microsoft.com/office/drawing/2016/5/10/chartex" xmlns:cx5="http://schemas.microsoft.com/office/drawing/2016/5/11/chartex" xmlns:cx6="http://schemas.microsoft.com/office/drawing/2016/5/12/chartex" xmlns:cx7="http://schemas.microsoft.com/office/drawing/2016/5/13/chartex" xmlns:cx8="http://schemas.microsoft.com/office/drawing/2016/5/14/chartex" xmlns:mc="http://schemas.openxmlformats.org/markup-compatibility/2006" xmlns:aink="http://schemas.microsoft.com/office/drawing/2016/ink" xmlns:am3d="http://schemas.microsoft.com/office/drawing/2017/model3d" xmlns:o="urn:schemas-microsoft-com:office:office" xmlns:r="http://schemas.openxmlformats.org/officeDocument/2006/relationships" xmlns:m="http://schemas.openxmlformats.org/officeDocument/2006/math" xmlns:v="urn:schemas-microsoft-com:vml" xmlns:wp14="http://schemas.microsoft.com/office/word/2010/wordprocessingDrawing" xmlns:wp="http://schemas.openxmlformats.org/drawingml/2006/wordprocessingDrawing" xmlns:w10="urn:schemas-microsoft-com:office:word" xmlns:w="http://schemas.openxmlformats.org/wordprocessingml/2006/main" xmlns:w14="http://schemas.microsoft.com/office/word/2010/wordml" xmlns:w15="http://schemas.microsoft.com/office/word/2012/wordml" xmlns:w16cex="http://schemas.microsoft.com/office/word/2018/wordml/cex" xmlns:w16cid="http://schemas.microsoft.com/office/word/2016/wordml/cid" xmlns:w16="http://schemas.microsoft.com/office/word/2018/wordml" xmlns:w16sdtdh="http://schemas.microsoft.com/office/word/2020/wordml/sdtdatahash" xmlns:w16se="http://schemas.microsoft.com/office/word/2015/wordml/symex" xmlns:wpg="http://schemas.microsoft.com/office/word/2010/wordprocessingGroup" xmlns:wpi="http://schemas.microsoft.com/office/word/2010/wordprocessingInk" xmlns:wne="http://schemas.microsoft.com/office/word/2006/wordml" xmlns:wps="http://schemas.microsoft.com/office/word/2010/wordprocessingShape" mc:Ignorable="w14 w15 w16se w16cid w16 w16cex w16sdtdh wp14">
   <w16cex:commentExtensible w16cex:durableId="25BCD5A1" w16cex:dateUtc="2022-02-20T19:58:00Z"/>
+  <w16cex:commentExtensible w16cex:durableId="25BE0ECC" w16cex:dateUtc="2022-02-21T18:14:00Z"/>
 </w16cex:commentsExtensible>
 </file>
 
 <file path=word/commentsIds.xml><?xml version="1.0" encoding="utf-8"?>
 <w16cid:commentsIds xmlns:wpc="http://schemas.microsoft.com/office/word/2010/wordprocessingCanvas" xmlns:cx="http://schemas.microsoft.com/office/drawing/2014/chartex" xmlns:cx1="http://schemas.microsoft.com/office/drawing/2015/9/8/chartex" xmlns:cx2="http://schemas.microsoft.com/office/drawing/2015/10/21/chartex" xmlns:cx3="http://schemas.microsoft.com/office/drawing/2016/5/9/chartex" xmlns:cx4="http://schemas.microsoft.com/office/drawing/2016/5/10/chartex" xmlns:cx5="http://schemas.microsoft.com/office/drawing/2016/5/11/chartex" xmlns:cx6="http://schemas.microsoft.com/office/drawing/2016/5/12/chartex" xmlns:cx7="http://schemas.microsoft.com/office/drawing/2016/5/13/chartex" xmlns:cx8="http://schemas.microsoft.com/office/drawing/2016/5/14/chartex" xmlns:mc="http://schemas.openxmlformats.org/markup-compatibility/2006" xmlns:aink="http://schemas.microsoft.com/office/drawing/2016/ink" xmlns:am3d="http://schemas.microsoft.com/office/drawing/2017/model3d" xmlns:o="urn:schemas-microsoft-com:office:office" xmlns:r="http://schemas.openxmlformats.org/officeDocument/2006/relationships" xmlns:m="http://schemas.openxmlformats.org/officeDocument/2006/math" xmlns:v="urn:schemas-microsoft-com:vml" xmlns:wp14="http://schemas.microsoft.com/office/word/2010/wordprocessingDrawing" xmlns:wp="http://schemas.openxmlformats.org/drawingml/2006/wordprocessingDrawing" xmlns:w10="urn:schemas-microsoft-com:office:word" xmlns:w="http://schemas.openxmlformats.org/wordprocessingml/2006/main" xmlns:w14="http://schemas.microsoft.com/office/word/2010/wordml" xmlns:w15="http://schemas.microsoft.com/office/word/2012/wordml" xmlns:w16cex="http://schemas.microsoft.com/office/word/2018/wordml/cex" xmlns:w16cid="http://schemas.microsoft.com/office/word/2016/wordml/cid" xmlns:w16="http://schemas.microsoft.com/office/word/2018/wordml" xmlns:w16sdtdh="http://schemas.microsoft.com/office/word/2020/wordml/sdtdatahash" xmlns:w16se="http://schemas.microsoft.com/office/word/2015/wordml/symex" xmlns:wpg="http://schemas.microsoft.com/office/word/2010/wordprocessingGroup" xmlns:wpi="http://schemas.microsoft.com/office/word/2010/wordprocessingInk" xmlns:wne="http://schemas.microsoft.com/office/word/2006/wordml" xmlns:wps="http://schemas.microsoft.com/office/word/2010/wordprocessingShape" mc:Ignorable="w14 w15 w16se w16cid w16 w16cex w16sdtdh wp14">
   <w16cid:commentId w16cid:paraId="55AC3D36" w16cid:durableId="25BCD5A1"/>
+  <w16cid:commentId w16cid:paraId="048AE260" w16cid:durableId="25BE0ECC"/>
 </w16cid:commentsIds>
 </file>
 

</xml_diff>